<commit_message>
Acceptest, Acceptests og System beskrivelse reviewet.     - Der er kommentarer der skal diskutteres med den ansvarlige for disse afsnit.
Opgaveformulering og Projektafgrænsning
    - Reviewet og klar til korrektur
</commit_message>
<xml_diff>
--- a/Rapport og projektdokumentation/Projektdokumentation/Til review/5) Accepttests.docx
+++ b/Rapport og projektdokumentation/Projektdokumentation/Til review/5) Accepttests.docx
@@ -1,35 +1,47 @@
 
 <file path=word/document.xml><?xml version="1.0" encoding="utf-8"?>
-<w:document xmlns:ve="http://schemas.openxmlformats.org/markup-compatibility/2006" xmlns:o="urn:schemas-microsoft-com:office:office" xmlns:r="http://schemas.openxmlformats.org/officeDocument/2006/relationships" xmlns:m="http://schemas.openxmlformats.org/officeDocument/2006/math" xmlns:v="urn:schemas-microsoft-com:vml" xmlns:wp="http://schemas.openxmlformats.org/drawingml/2006/wordprocessingDrawing" xmlns:w10="urn:schemas-microsoft-com:office:word" xmlns:w="http://schemas.openxmlformats.org/wordprocessingml/2006/main" xmlns:wne="http://schemas.microsoft.com/office/word/2006/wordml">
+<w:document xmlns:wpc="http://schemas.microsoft.com/office/word/2010/wordprocessingCanvas" xmlns:mc="http://schemas.openxmlformats.org/markup-compatibility/2006" xmlns:o="urn:schemas-microsoft-com:office:office" xmlns:r="http://schemas.openxmlformats.org/officeDocument/2006/relationships" xmlns:m="http://schemas.openxmlformats.org/officeDocument/2006/math" xmlns:v="urn:schemas-microsoft-com:vml" xmlns:wp14="http://schemas.microsoft.com/office/word/2010/wordprocessingDrawing" xmlns:wp="http://schemas.openxmlformats.org/drawingml/2006/wordprocessingDrawing" xmlns:w10="urn:schemas-microsoft-com:office:word" xmlns:w="http://schemas.openxmlformats.org/wordprocessingml/2006/main" xmlns:w14="http://schemas.microsoft.com/office/word/2010/wordml" xmlns:w15="http://schemas.microsoft.com/office/word/2012/wordml" xmlns:wpg="http://schemas.microsoft.com/office/word/2010/wordprocessingGroup" xmlns:wpi="http://schemas.microsoft.com/office/word/2010/wordprocessingInk" xmlns:wne="http://schemas.microsoft.com/office/word/2006/wordml" xmlns:wps="http://schemas.microsoft.com/office/word/2010/wordprocessingShape" mc:Ignorable="w14 w15 wp14">
   <w:body>
     <w:p>
       <w:pPr>
-        <w:pStyle w:val="Overskrift1"/>
+        <w:pStyle w:val="Heading1"/>
       </w:pPr>
       <w:r>
         <w:t>Accepttests</w:t>
       </w:r>
     </w:p>
     <w:p>
-      <w:bookmarkStart w:id="0" w:name="_GoBack"/>
-      <w:bookmarkEnd w:id="0"/>
       <w:r>
         <w:t>Det er en fælles prækondition for alle tests at systemet er tændt.</w:t>
       </w:r>
     </w:p>
     <w:p>
+      <w:pPr>
+        <w:rPr>
+          <w:color w:val="FF0000"/>
+        </w:rPr>
+      </w:pPr>
       <w:r>
         <w:t xml:space="preserve">Prækondition: </w:t>
       </w:r>
       <w:r>
         <w:t>Mindst én vare er tilføjet til listen ”I køleskabet” (UC2).</w:t>
       </w:r>
+      <w:r>
+        <w:t xml:space="preserve"> </w:t>
+      </w:r>
+      <w:r>
+        <w:rPr>
+          <w:color w:val="FF0000"/>
+        </w:rPr>
+        <w:t>Listen hedder kun ”Køleskab”</w:t>
+      </w:r>
     </w:p>
     <w:tbl>
       <w:tblPr>
-        <w:tblStyle w:val="Tabel-Gitter"/>
+        <w:tblStyle w:val="TableGrid"/>
         <w:tblW w:w="0" w:type="auto"/>
-        <w:tblLook w:val="04A0"/>
+        <w:tblLook w:val="04A0" w:firstRow="1" w:lastRow="0" w:firstColumn="1" w:lastColumn="0" w:noHBand="0" w:noVBand="1"/>
       </w:tblPr>
       <w:tblGrid>
         <w:gridCol w:w="2263"/>
@@ -251,7 +263,7 @@
           <w:insideH w:val="single" w:sz="4" w:space="0" w:color="auto"/>
           <w:insideV w:val="single" w:sz="4" w:space="0" w:color="auto"/>
         </w:tblBorders>
-        <w:tblLook w:val="04A0"/>
+        <w:tblLook w:val="04A0" w:firstRow="1" w:lastRow="0" w:firstColumn="1" w:lastColumn="0" w:noHBand="0" w:noVBand="1"/>
       </w:tblPr>
       <w:tblGrid>
         <w:gridCol w:w="2263"/>
@@ -547,6 +559,11 @@
       </w:tr>
     </w:tbl>
     <w:p>
+      <w:pPr>
+        <w:rPr>
+          <w:color w:val="FF0000"/>
+        </w:rPr>
+      </w:pPr>
       <w:r>
         <w:br/>
       </w:r>
@@ -556,12 +573,21 @@
       <w:r>
         <w:t>: UC1.</w:t>
       </w:r>
+      <w:r>
+        <w:t xml:space="preserve"> </w:t>
+      </w:r>
+      <w:r>
+        <w:rPr>
+          <w:color w:val="FF0000"/>
+        </w:rPr>
+        <w:t>Hvordan kan UC2 have UC1 som prækondition, når UC1 har UC2 som prækondition?</w:t>
+      </w:r>
     </w:p>
     <w:tbl>
       <w:tblPr>
-        <w:tblStyle w:val="Tabel-Gitter"/>
+        <w:tblStyle w:val="TableGrid"/>
         <w:tblW w:w="0" w:type="auto"/>
-        <w:tblLook w:val="04A0"/>
+        <w:tblLook w:val="04A0" w:firstRow="1" w:lastRow="0" w:firstColumn="1" w:lastColumn="0" w:noHBand="0" w:noVBand="1"/>
       </w:tblPr>
       <w:tblGrid>
         <w:gridCol w:w="2263"/>
@@ -725,9 +751,28 @@
             </w:r>
           </w:p>
           <w:p>
+            <w:pPr>
+              <w:rPr>
+                <w:color w:val="FF0000"/>
+              </w:rPr>
+            </w:pPr>
             <w:r>
               <w:t xml:space="preserve">Bruger trykker på ”Tilføj” på GUI. </w:t>
             </w:r>
+            <w:r>
+              <w:rPr>
+                <w:color w:val="FF0000"/>
+              </w:rPr>
+              <w:t xml:space="preserve">Her ”på GUI”. De andre tryk er ikke på </w:t>
+            </w:r>
+            <w:proofErr w:type="gramStart"/>
+            <w:r>
+              <w:rPr>
+                <w:color w:val="FF0000"/>
+              </w:rPr>
+              <w:t>GUI ?</w:t>
+            </w:r>
+            <w:proofErr w:type="gramEnd"/>
           </w:p>
         </w:tc>
         <w:tc>
@@ -831,11 +876,11 @@
             </w:r>
             <w:proofErr w:type="spellStart"/>
             <w:r>
-              <w:t>dropdown-menuen</w:t>
+              <w:t>dropdown</w:t>
             </w:r>
             <w:proofErr w:type="spellEnd"/>
             <w:r>
-              <w:t xml:space="preserve"> vælges.</w:t>
+              <w:t>-menuen vælges.</w:t>
             </w:r>
           </w:p>
         </w:tc>
@@ -845,13 +890,22 @@
           </w:tcPr>
           <w:p>
             <w:pPr>
-              <w:pStyle w:val="Listeafsnit"/>
+              <w:pStyle w:val="ListParagraph"/>
               <w:numPr>
                 <w:ilvl w:val="0"/>
                 <w:numId w:val="1"/>
               </w:numPr>
               <w:spacing w:after="0" w:line="240" w:lineRule="auto"/>
-            </w:pPr>
+              <w:rPr>
+                <w:color w:val="FF0000"/>
+              </w:rPr>
+            </w:pPr>
+            <w:r>
+              <w:rPr>
+                <w:color w:val="FF0000"/>
+              </w:rPr>
+              <w:t>Den valgte varetype er nu sat</w:t>
+            </w:r>
           </w:p>
         </w:tc>
         <w:tc>
@@ -914,13 +968,43 @@
           </w:tcPr>
           <w:p>
             <w:pPr>
-              <w:pStyle w:val="Listeafsnit"/>
+              <w:pStyle w:val="ListParagraph"/>
               <w:numPr>
                 <w:ilvl w:val="0"/>
                 <w:numId w:val="1"/>
               </w:numPr>
               <w:spacing w:after="0" w:line="240" w:lineRule="auto"/>
             </w:pPr>
+            <w:r>
+              <w:rPr>
+                <w:color w:val="FF0000"/>
+              </w:rPr>
+              <w:t>De</w:t>
+            </w:r>
+            <w:r>
+              <w:rPr>
+                <w:color w:val="FF0000"/>
+              </w:rPr>
+              <w:t>r</w:t>
+            </w:r>
+            <w:r>
+              <w:rPr>
+                <w:color w:val="FF0000"/>
+              </w:rPr>
+              <w:t xml:space="preserve"> valgte </w:t>
+            </w:r>
+            <w:r>
+              <w:rPr>
+                <w:color w:val="FF0000"/>
+              </w:rPr>
+              <w:t>antal</w:t>
+            </w:r>
+            <w:r>
+              <w:rPr>
+                <w:color w:val="FF0000"/>
+              </w:rPr>
+              <w:t xml:space="preserve"> er nu sat</w:t>
+            </w:r>
           </w:p>
         </w:tc>
         <w:tc>
@@ -962,6 +1046,7 @@
           </w:p>
           <w:p>
             <w:r>
+              <w:lastRenderedPageBreak/>
               <w:t>Volumen/Vægt vælges</w:t>
             </w:r>
           </w:p>
@@ -972,11 +1057,18 @@
           </w:tcPr>
           <w:p>
             <w:r>
-              <w:t xml:space="preserve">En volumen eller vægt vælges hvor det </w:t>
-            </w:r>
-            <w:r>
               <w:lastRenderedPageBreak/>
-              <w:t>indtastede tal er numerisk.</w:t>
+              <w:t xml:space="preserve">En volumen eller vægt </w:t>
+            </w:r>
+            <w:r>
+              <w:lastRenderedPageBreak/>
+              <w:t>vælges</w:t>
+            </w:r>
+            <w:r>
+              <w:t>,</w:t>
+            </w:r>
+            <w:r>
+              <w:t xml:space="preserve"> hvor det indtastede tal er numerisk.</w:t>
             </w:r>
           </w:p>
         </w:tc>
@@ -986,13 +1078,48 @@
           </w:tcPr>
           <w:p>
             <w:pPr>
-              <w:pStyle w:val="Listeafsnit"/>
+              <w:pStyle w:val="ListParagraph"/>
               <w:numPr>
                 <w:ilvl w:val="0"/>
                 <w:numId w:val="1"/>
               </w:numPr>
               <w:spacing w:after="0" w:line="240" w:lineRule="auto"/>
             </w:pPr>
+            <w:r>
+              <w:rPr>
+                <w:color w:val="FF0000"/>
+              </w:rPr>
+              <w:lastRenderedPageBreak/>
+              <w:t>De</w:t>
+            </w:r>
+            <w:r>
+              <w:rPr>
+                <w:color w:val="FF0000"/>
+              </w:rPr>
+              <w:t>n</w:t>
+            </w:r>
+            <w:r>
+              <w:rPr>
+                <w:color w:val="FF0000"/>
+              </w:rPr>
+              <w:t xml:space="preserve"> valgte </w:t>
+            </w:r>
+            <w:r>
+              <w:rPr>
+                <w:color w:val="FF0000"/>
+              </w:rPr>
+              <w:lastRenderedPageBreak/>
+              <w:t>Volumen/Vægt</w:t>
+            </w:r>
+            <w:r>
+              <w:t xml:space="preserve"> </w:t>
+            </w:r>
+            <w:r>
+              <w:rPr>
+                <w:color w:val="FF0000"/>
+              </w:rPr>
+              <w:t>er nu sat</w:t>
+            </w:r>
           </w:p>
         </w:tc>
         <w:tc>
@@ -1024,7 +1151,19 @@
                 <w:b/>
               </w:rPr>
               <w:lastRenderedPageBreak/>
-              <w:t>Punkt5:</w:t>
+              <w:t>Punkt</w:t>
+            </w:r>
+            <w:r>
+              <w:rPr>
+                <w:b/>
+              </w:rPr>
+              <w:t xml:space="preserve"> </w:t>
+            </w:r>
+            <w:r>
+              <w:rPr>
+                <w:b/>
+              </w:rPr>
+              <w:t>5:</w:t>
             </w:r>
           </w:p>
           <w:p>
@@ -1057,13 +1196,19 @@
           </w:tcPr>
           <w:p>
             <w:pPr>
-              <w:pStyle w:val="Listeafsnit"/>
+              <w:pStyle w:val="ListParagraph"/>
               <w:numPr>
                 <w:ilvl w:val="0"/>
                 <w:numId w:val="1"/>
               </w:numPr>
               <w:spacing w:after="0" w:line="240" w:lineRule="auto"/>
             </w:pPr>
+            <w:r>
+              <w:rPr>
+                <w:color w:val="FF0000"/>
+              </w:rPr>
+              <w:t>Den valgte enhed er nu sat</w:t>
+            </w:r>
           </w:p>
         </w:tc>
         <w:tc>
@@ -1227,7 +1372,7 @@
           <w:insideH w:val="single" w:sz="4" w:space="0" w:color="auto"/>
           <w:insideV w:val="single" w:sz="4" w:space="0" w:color="auto"/>
         </w:tblBorders>
-        <w:tblLook w:val="04A0"/>
+        <w:tblLook w:val="04A0" w:firstRow="1" w:lastRow="0" w:firstColumn="1" w:lastColumn="0" w:noHBand="0" w:noVBand="1"/>
       </w:tblPr>
       <w:tblGrid>
         <w:gridCol w:w="2263"/>
@@ -1414,7 +1559,13 @@
               <w:spacing w:after="0"/>
             </w:pPr>
             <w:r>
-              <w:t>Bruger trykker på knappen ”Tilføj”, og tester visuelt, om den indtastede vare fremkommer på  listen over tilføjede varer.</w:t>
+              <w:t>Bruger trykker på knappen ”Tilføj”, og tester visuelt, om de</w:t>
+            </w:r>
+            <w:r>
+              <w:t>n indtastede vare fremkommer på</w:t>
+            </w:r>
+            <w:r>
+              <w:t xml:space="preserve"> listen over tilføjede varer.</w:t>
             </w:r>
           </w:p>
         </w:tc>
@@ -1473,7 +1624,7 @@
           <w:insideH w:val="single" w:sz="4" w:space="0" w:color="auto"/>
           <w:insideV w:val="single" w:sz="4" w:space="0" w:color="auto"/>
         </w:tblBorders>
-        <w:tblLook w:val="04A0"/>
+        <w:tblLook w:val="04A0" w:firstRow="1" w:lastRow="0" w:firstColumn="1" w:lastColumn="0" w:noHBand="0" w:noVBand="1"/>
       </w:tblPr>
       <w:tblGrid>
         <w:gridCol w:w="2263"/>
@@ -1677,9 +1828,18 @@
           <w:p>
             <w:pPr>
               <w:spacing w:after="0"/>
+              <w:rPr>
+                <w:color w:val="FF0000"/>
+              </w:rPr>
             </w:pPr>
             <w:r>
               <w:t>-</w:t>
+            </w:r>
+            <w:r>
+              <w:rPr>
+                <w:color w:val="FF0000"/>
+              </w:rPr>
+              <w:t>Varens varetype er sat til den manuelt indtastede</w:t>
             </w:r>
           </w:p>
         </w:tc>
@@ -1716,9 +1876,9 @@
     </w:p>
     <w:tbl>
       <w:tblPr>
-        <w:tblStyle w:val="Tabel-Gitter"/>
+        <w:tblStyle w:val="TableGrid"/>
         <w:tblW w:w="0" w:type="auto"/>
-        <w:tblLook w:val="04A0"/>
+        <w:tblLook w:val="04A0" w:firstRow="1" w:lastRow="0" w:firstColumn="1" w:lastColumn="0" w:noHBand="0" w:noVBand="1"/>
       </w:tblPr>
       <w:tblGrid>
         <w:gridCol w:w="2263"/>
@@ -1915,9 +2075,29 @@
           <w:p>
             <w:pPr>
               <w:spacing w:line="259" w:lineRule="auto"/>
-            </w:pPr>
-            <w:r>
-              <w:t>I infoboksen står alle varens informationer nu i tekstbokse o.l.</w:t>
+              <w:rPr>
+                <w:color w:val="FF0000"/>
+              </w:rPr>
+            </w:pPr>
+            <w:r>
+              <w:t xml:space="preserve">I infoboksen står alle varens informationer nu i tekstbokse </w:t>
+            </w:r>
+            <w:r>
+              <w:rPr>
+                <w:color w:val="FF0000"/>
+              </w:rPr>
+              <w:t>o.l.</w:t>
+            </w:r>
+          </w:p>
+          <w:p>
+            <w:pPr>
+              <w:spacing w:line="259" w:lineRule="auto"/>
+            </w:pPr>
+            <w:r>
+              <w:rPr>
+                <w:color w:val="FF0000"/>
+              </w:rPr>
+              <w:t>I infoboksen vises nu alle varens informationer.</w:t>
             </w:r>
           </w:p>
         </w:tc>
@@ -1969,6 +2149,7 @@
           </w:p>
           <w:p>
             <w:r>
+              <w:lastRenderedPageBreak/>
               <w:t>Bruger retter vareinformation.</w:t>
             </w:r>
           </w:p>
@@ -1978,9 +2159,28 @@
             <w:tcW w:w="2268" w:type="dxa"/>
           </w:tcPr>
           <w:p>
-            <w:r>
+            <w:pPr>
+              <w:rPr>
+                <w:color w:val="FF0000"/>
+              </w:rPr>
+            </w:pPr>
+            <w:r>
+              <w:lastRenderedPageBreak/>
               <w:t>-</w:t>
             </w:r>
+            <w:r>
+              <w:rPr>
+                <w:color w:val="FF0000"/>
+              </w:rPr>
+              <w:t xml:space="preserve">Brugeren indtaster </w:t>
+            </w:r>
+            <w:r>
+              <w:rPr>
+                <w:color w:val="FF0000"/>
+              </w:rPr>
+              <w:lastRenderedPageBreak/>
+              <w:t>nye informationer i infoboksen.</w:t>
+            </w:r>
           </w:p>
         </w:tc>
         <w:tc>
@@ -1989,13 +2189,33 @@
           </w:tcPr>
           <w:p>
             <w:pPr>
-              <w:pStyle w:val="Listeafsnit"/>
+              <w:pStyle w:val="ListParagraph"/>
               <w:numPr>
                 <w:ilvl w:val="0"/>
                 <w:numId w:val="1"/>
               </w:numPr>
               <w:spacing w:after="0" w:line="240" w:lineRule="auto"/>
             </w:pPr>
+            <w:r>
+              <w:rPr>
+                <w:color w:val="FF0000"/>
+              </w:rPr>
+              <w:lastRenderedPageBreak/>
+              <w:t xml:space="preserve">I infoboksen </w:t>
+            </w:r>
+            <w:r>
+              <w:rPr>
+                <w:color w:val="FF0000"/>
+              </w:rPr>
+              <w:lastRenderedPageBreak/>
+              <w:t xml:space="preserve">vises nu </w:t>
+            </w:r>
+            <w:r>
+              <w:rPr>
+                <w:color w:val="FF0000"/>
+              </w:rPr>
+              <w:t>de nye informationer</w:t>
+            </w:r>
           </w:p>
         </w:tc>
         <w:tc>
@@ -2048,6 +2268,11 @@
             <w:tcW w:w="2268" w:type="dxa"/>
           </w:tcPr>
           <w:p>
+            <w:pPr>
+              <w:rPr>
+                <w:color w:val="FF0000"/>
+              </w:rPr>
+            </w:pPr>
             <w:r>
               <w:t xml:space="preserve">Bruger trykker på "Gem" på </w:t>
             </w:r>
@@ -2059,6 +2284,33 @@
             <w:r>
               <w:t>.</w:t>
             </w:r>
+            <w:r>
+              <w:rPr>
+                <w:color w:val="FF0000"/>
+              </w:rPr>
+              <w:t xml:space="preserve"> </w:t>
+            </w:r>
+          </w:p>
+          <w:p>
+            <w:pPr>
+              <w:rPr>
+                <w:color w:val="FF0000"/>
+              </w:rPr>
+            </w:pPr>
+            <w:r>
+              <w:rPr>
+                <w:color w:val="FF0000"/>
+              </w:rPr>
+              <w:t xml:space="preserve">På </w:t>
+            </w:r>
+            <w:proofErr w:type="spellStart"/>
+            <w:r>
+              <w:rPr>
+                <w:color w:val="FF0000"/>
+              </w:rPr>
+              <w:t>GUI’en</w:t>
+            </w:r>
+            <w:proofErr w:type="spellEnd"/>
           </w:p>
         </w:tc>
         <w:tc>
@@ -2067,12 +2319,28 @@
           </w:tcPr>
           <w:p>
             <w:pPr>
-              <w:pStyle w:val="Listeafsnit"/>
+              <w:pStyle w:val="ListParagraph"/>
               <w:spacing w:after="0" w:line="240" w:lineRule="auto"/>
               <w:ind w:left="0"/>
             </w:pPr>
             <w:r>
               <w:t>Varens informationer er ændret på listen. Og tekstbokse o.l. til rettelser er væk.</w:t>
+            </w:r>
+          </w:p>
+          <w:p>
+            <w:pPr>
+              <w:pStyle w:val="ListParagraph"/>
+              <w:spacing w:after="0" w:line="240" w:lineRule="auto"/>
+              <w:ind w:left="0"/>
+              <w:rPr>
+                <w:color w:val="FF0000"/>
+              </w:rPr>
+            </w:pPr>
+            <w:r>
+              <w:rPr>
+                <w:color w:val="FF0000"/>
+              </w:rPr>
+              <w:t>Og inputfelterne i infoboksen skjules</w:t>
             </w:r>
           </w:p>
         </w:tc>
@@ -2110,7 +2378,7 @@
           <w:insideH w:val="single" w:sz="4" w:space="0" w:color="auto"/>
           <w:insideV w:val="single" w:sz="4" w:space="0" w:color="auto"/>
         </w:tblBorders>
-        <w:tblLook w:val="04A0"/>
+        <w:tblLook w:val="04A0" w:firstRow="1" w:lastRow="0" w:firstColumn="1" w:lastColumn="0" w:noHBand="0" w:noVBand="1"/>
       </w:tblPr>
       <w:tblGrid>
         <w:gridCol w:w="2263"/>
@@ -2396,7 +2664,13 @@
               <w:spacing w:after="0"/>
             </w:pPr>
             <w:r>
-              <w:t>Antal ændres, ved indtastning, og Bruger trykker på gem. Det testes visuelt i listen at varens type er ændret.</w:t>
+              <w:t xml:space="preserve">Antal ændres, ved indtastning, og Bruger trykker på gem. Det testes visuelt i listen at varens </w:t>
+            </w:r>
+            <w:r>
+              <w:t>antal</w:t>
+            </w:r>
+            <w:r>
+              <w:t xml:space="preserve"> er ændret.</w:t>
             </w:r>
           </w:p>
         </w:tc>
@@ -2474,11 +2748,11 @@
             </w:r>
             <w:proofErr w:type="spellStart"/>
             <w:r>
-              <w:t>volume/vægt</w:t>
+              <w:t>volume</w:t>
             </w:r>
             <w:proofErr w:type="spellEnd"/>
             <w:r>
-              <w:t>.</w:t>
+              <w:t>/vægt.</w:t>
             </w:r>
           </w:p>
           <w:p>
@@ -2495,13 +2769,22 @@
             <w:pPr>
               <w:spacing w:after="0"/>
             </w:pPr>
+            <w:r>
+              <w:t>Volume/vægt ændres ved indtastning, og Bruger trykker på gem. Det testes visuelt i listen at varens</w:t>
+            </w:r>
+            <w:r>
+              <w:t xml:space="preserve"> </w:t>
+            </w:r>
             <w:proofErr w:type="spellStart"/>
             <w:r>
-              <w:t>Volume/vægt</w:t>
+              <w:t>volume</w:t>
             </w:r>
             <w:proofErr w:type="spellEnd"/>
             <w:r>
-              <w:t xml:space="preserve"> ændres ved indtastning, og Bruger trykker på gem. Det testes visuelt i listen at varens type er ændret.</w:t>
+              <w:t>/vægt</w:t>
+            </w:r>
+            <w:r>
+              <w:t xml:space="preserve"> er ændret.</w:t>
             </w:r>
           </w:p>
         </w:tc>
@@ -2518,11 +2801,11 @@
             </w:r>
             <w:proofErr w:type="spellStart"/>
             <w:r>
-              <w:t>volume/vægt</w:t>
+              <w:t>volume</w:t>
             </w:r>
             <w:proofErr w:type="spellEnd"/>
             <w:r>
-              <w:t xml:space="preserve"> er ændret.</w:t>
+              <w:t>/vægt er ændret.</w:t>
             </w:r>
           </w:p>
         </w:tc>
@@ -2612,7 +2895,13 @@
             </w:r>
             <w:proofErr w:type="spellEnd"/>
             <w:r>
-              <w:t xml:space="preserve"> menu, og Bruger trykker på gem. Det testes visuelt i listen at varens type er ændret.</w:t>
+              <w:t xml:space="preserve"> menu, og Bruger trykker på gem. Det testes visuelt i listen at varens </w:t>
+            </w:r>
+            <w:r>
+              <w:t>enhed</w:t>
+            </w:r>
+            <w:r>
+              <w:t xml:space="preserve"> er ændret.</w:t>
             </w:r>
           </w:p>
         </w:tc>
@@ -2750,6 +3039,7 @@
               <w:rPr>
                 <w:b/>
               </w:rPr>
+              <w:lastRenderedPageBreak/>
               <w:t>Punkt 3.a</w:t>
             </w:r>
             <w:r>
@@ -2783,10 +3073,19 @@
               <w:spacing w:after="0"/>
             </w:pPr>
             <w:r>
-              <w:t xml:space="preserve">Bruger trykker på "Annuller " på </w:t>
+              <w:t xml:space="preserve">Bruger trykker på "Annuller " </w:t>
+            </w:r>
+            <w:r>
+              <w:rPr>
+                <w:color w:val="FF0000"/>
+              </w:rPr>
+              <w:t xml:space="preserve">på </w:t>
             </w:r>
             <w:proofErr w:type="spellStart"/>
             <w:r>
+              <w:rPr>
+                <w:color w:val="FF0000"/>
+              </w:rPr>
               <w:t>GUI'en</w:t>
             </w:r>
             <w:proofErr w:type="spellEnd"/>
@@ -2804,7 +3103,13 @@
               <w:spacing w:after="0"/>
             </w:pPr>
             <w:r>
-              <w:t>Varens informationer er som før. Og tekstbokse o.l. til rettelser er væk.</w:t>
+              <w:t xml:space="preserve">Varens informationer er som før. </w:t>
+            </w:r>
+            <w:r>
+              <w:rPr>
+                <w:color w:val="FF0000"/>
+              </w:rPr>
+              <w:t>Og tekstbokse o.l. til rettelser er væk.</w:t>
             </w:r>
           </w:p>
         </w:tc>
@@ -2841,9 +3146,9 @@
     </w:p>
     <w:tbl>
       <w:tblPr>
-        <w:tblStyle w:val="Tabel-Gitter"/>
+        <w:tblStyle w:val="TableGrid"/>
         <w:tblW w:w="0" w:type="auto"/>
-        <w:tblLook w:val="04A0"/>
+        <w:tblLook w:val="04A0" w:firstRow="1" w:lastRow="0" w:firstColumn="1" w:lastColumn="0" w:noHBand="0" w:noVBand="1"/>
       </w:tblPr>
       <w:tblGrid>
         <w:gridCol w:w="2263"/>
@@ -2869,7 +3174,6 @@
               <w:rPr>
                 <w:b/>
               </w:rPr>
-              <w:lastRenderedPageBreak/>
               <w:t>UC4</w:t>
             </w:r>
             <w:r>
@@ -3012,7 +3316,16 @@
           </w:p>
           <w:p>
             <w:r>
-              <w:t xml:space="preserve">Bruger trykker på ”Fjern” på GUI ud for en eksisterende vare. </w:t>
+              <w:t xml:space="preserve">Bruger trykker på ”Fjern” </w:t>
+            </w:r>
+            <w:r>
+              <w:rPr>
+                <w:color w:val="FF0000"/>
+              </w:rPr>
+              <w:t>på GUI</w:t>
+            </w:r>
+            <w:r>
+              <w:t xml:space="preserve"> ud for en eksisterende vare. </w:t>
             </w:r>
           </w:p>
         </w:tc>
@@ -3029,11 +3342,32 @@
             </w:r>
             <w:proofErr w:type="spellStart"/>
             <w:r>
+              <w:rPr>
+                <w:color w:val="FF0000"/>
+              </w:rPr>
               <w:t>GUI’en</w:t>
             </w:r>
             <w:proofErr w:type="spellEnd"/>
             <w:r>
-              <w:t>, og det testes visuelt at varen er blevet fjernet fra den i UC1 valgte liste. Herefter inspiceres databasen, hvor varen også er blevet fjernet.</w:t>
+              <w:t xml:space="preserve">, og det </w:t>
+            </w:r>
+            <w:r>
+              <w:rPr>
+                <w:color w:val="FF0000"/>
+              </w:rPr>
+              <w:t>testes</w:t>
+            </w:r>
+            <w:r>
+              <w:t xml:space="preserve"> visuelt at varen er blevet fjernet fra den i UC1 valgte liste. Herefter inspiceres </w:t>
+            </w:r>
+            <w:r>
+              <w:rPr>
+                <w:color w:val="FF0000"/>
+              </w:rPr>
+              <w:t>databasen</w:t>
+            </w:r>
+            <w:r>
+              <w:t>, hvor varen også er blevet fjernet.</w:t>
             </w:r>
           </w:p>
         </w:tc>
@@ -3044,9 +3378,40 @@
           <w:p>
             <w:pPr>
               <w:spacing w:line="259" w:lineRule="auto"/>
-            </w:pPr>
-            <w:r>
-              <w:t>Varen er slettet fra både den i UC1 valgte liste og databasen.</w:t>
+              <w:rPr>
+                <w:color w:val="FF0000"/>
+              </w:rPr>
+            </w:pPr>
+            <w:r>
+              <w:t xml:space="preserve">Varen er slettet fra både den i UC1 valgte liste </w:t>
+            </w:r>
+            <w:r>
+              <w:rPr>
+                <w:color w:val="FF0000"/>
+              </w:rPr>
+              <w:t>og databasen.</w:t>
+            </w:r>
+          </w:p>
+          <w:p>
+            <w:pPr>
+              <w:spacing w:line="259" w:lineRule="auto"/>
+              <w:rPr>
+                <w:color w:val="FF0000"/>
+              </w:rPr>
+            </w:pPr>
+          </w:p>
+          <w:p>
+            <w:pPr>
+              <w:spacing w:line="259" w:lineRule="auto"/>
+              <w:rPr>
+                <w:color w:val="FF0000"/>
+              </w:rPr>
+            </w:pPr>
+            <w:r>
+              <w:rPr>
+                <w:color w:val="FF0000"/>
+              </w:rPr>
+              <w:t>Berører tilføj og rediger vare ikke også databasen?</w:t>
             </w:r>
           </w:p>
         </w:tc>
@@ -3075,9 +3440,9 @@
     <w:p/>
     <w:tbl>
       <w:tblPr>
-        <w:tblStyle w:val="Tabel-Gitter"/>
+        <w:tblStyle w:val="TableGrid"/>
         <w:tblW w:w="0" w:type="auto"/>
-        <w:tblLook w:val="04A0"/>
+        <w:tblLook w:val="04A0" w:firstRow="1" w:lastRow="0" w:firstColumn="1" w:lastColumn="0" w:noHBand="0" w:noVBand="1"/>
       </w:tblPr>
       <w:tblGrid>
         <w:gridCol w:w="2263"/>
@@ -3103,13 +3468,7 @@
               <w:rPr>
                 <w:b/>
               </w:rPr>
-              <w:t>UC</w:t>
-            </w:r>
-            <w:r>
-              <w:rPr>
-                <w:b/>
-              </w:rPr>
-              <w:t>5</w:t>
+              <w:t>UC5</w:t>
             </w:r>
             <w:r>
               <w:rPr>
@@ -3254,10 +3613,7 @@
               <w:t xml:space="preserve">Bruger trykker på </w:t>
             </w:r>
             <w:r>
-              <w:t>”Synkroniser”, og en øjeblikkelig synkronisering påbegyndes</w:t>
-            </w:r>
-            <w:r>
-              <w:t xml:space="preserve">. </w:t>
+              <w:t xml:space="preserve">”Synkroniser”, og en øjeblikkelig synkronisering påbegyndes. </w:t>
             </w:r>
           </w:p>
         </w:tc>
@@ -3276,10 +3632,19 @@
               <w:t xml:space="preserve"> Synkroniser </w:t>
             </w:r>
             <w:r>
-              <w:t xml:space="preserve">" på </w:t>
+              <w:t xml:space="preserve">" </w:t>
+            </w:r>
+            <w:r>
+              <w:rPr>
+                <w:color w:val="FF0000"/>
+              </w:rPr>
+              <w:t xml:space="preserve">på </w:t>
             </w:r>
             <w:proofErr w:type="spellStart"/>
             <w:r>
+              <w:rPr>
+                <w:color w:val="FF0000"/>
+              </w:rPr>
               <w:t>GUI’en</w:t>
             </w:r>
             <w:proofErr w:type="spellEnd"/>
@@ -3287,18 +3652,7 @@
               <w:t xml:space="preserve">, og det testes visuelt at </w:t>
             </w:r>
             <w:r>
-              <w:t xml:space="preserve">både den </w:t>
-            </w:r>
-            <w:proofErr w:type="spellStart"/>
-            <w:r>
-              <w:t>eksterne-</w:t>
-            </w:r>
-            <w:proofErr w:type="spellEnd"/>
-            <w:r>
-              <w:t xml:space="preserve"> og den lokale database indeholder det samme.</w:t>
-            </w:r>
-            <w:r>
-              <w:t>.</w:t>
+              <w:t>både den eksterne- og den lokale database indeholder det samme.</w:t>
             </w:r>
           </w:p>
         </w:tc>
@@ -3340,7 +3694,7 @@
     <w:p/>
     <w:p>
       <w:pPr>
-        <w:pStyle w:val="Overskrift2"/>
+        <w:pStyle w:val="Heading2"/>
         <w:rPr>
           <w:b w:val="0"/>
         </w:rPr>
@@ -3354,9 +3708,9 @@
     </w:p>
     <w:tbl>
       <w:tblPr>
-        <w:tblStyle w:val="Tabel-Gitter"/>
+        <w:tblStyle w:val="TableGrid"/>
         <w:tblW w:w="0" w:type="auto"/>
-        <w:tblLook w:val="04A0"/>
+        <w:tblLook w:val="04A0" w:firstRow="1" w:lastRow="0" w:firstColumn="1" w:lastColumn="0" w:noHBand="0" w:noVBand="1"/>
       </w:tblPr>
       <w:tblGrid>
         <w:gridCol w:w="2263"/>
@@ -3533,7 +3887,13 @@
           </w:p>
           <w:p>
             <w:r>
-              <w:t xml:space="preserve">Mulighederne i </w:t>
+              <w:rPr>
+                <w:color w:val="FF0000"/>
+              </w:rPr>
+              <w:t>Mulighederne</w:t>
+            </w:r>
+            <w:r>
+              <w:t xml:space="preserve"> i </w:t>
             </w:r>
             <w:proofErr w:type="spellStart"/>
             <w:r>
@@ -3566,17 +3926,68 @@
             <w:tcW w:w="2268" w:type="dxa"/>
           </w:tcPr>
           <w:p>
-            <w:r>
-              <w:t xml:space="preserve">Det testes visuelt om de respektive accepttests for de funktionelle krav, også kan udføres på </w:t>
+            <w:pPr>
+              <w:rPr>
+                <w:color w:val="FF0000"/>
+              </w:rPr>
+            </w:pPr>
+            <w:r>
+              <w:t xml:space="preserve">Det </w:t>
+            </w:r>
+            <w:r>
+              <w:rPr>
+                <w:color w:val="FF0000"/>
+              </w:rPr>
+              <w:t>testes visuelt</w:t>
+            </w:r>
+            <w:r>
+              <w:t xml:space="preserve"> om de respektive accepttests for de funktionelle krav, også kan udføres på web-</w:t>
             </w:r>
             <w:proofErr w:type="spellStart"/>
             <w:r>
-              <w:t>web-app’en</w:t>
+              <w:t>app’en</w:t>
             </w:r>
             <w:proofErr w:type="spellEnd"/>
             <w:r>
               <w:t>.</w:t>
             </w:r>
+            <w:r>
+              <w:t xml:space="preserve"> </w:t>
+            </w:r>
+          </w:p>
+          <w:p>
+            <w:pPr>
+              <w:rPr>
+                <w:color w:val="FF0000"/>
+              </w:rPr>
+            </w:pPr>
+            <w:r>
+              <w:rPr>
+                <w:color w:val="FF0000"/>
+              </w:rPr>
+              <w:t>Skriv i beskrivelsen at de funktionelle krav gennemføres 2 gange, 1 for web-</w:t>
+            </w:r>
+            <w:proofErr w:type="spellStart"/>
+            <w:r>
+              <w:rPr>
+                <w:color w:val="FF0000"/>
+              </w:rPr>
+              <w:t>appen</w:t>
+            </w:r>
+            <w:proofErr w:type="spellEnd"/>
+            <w:r>
+              <w:rPr>
+                <w:color w:val="FF0000"/>
+              </w:rPr>
+              <w:t xml:space="preserve">, og 1 </w:t>
+            </w:r>
+            <w:r>
+              <w:rPr>
+                <w:color w:val="FF0000"/>
+              </w:rPr>
+              <w:lastRenderedPageBreak/>
+              <w:t>for WPF</w:t>
+            </w:r>
           </w:p>
         </w:tc>
         <w:tc>
@@ -3588,11 +3999,18 @@
               <w:spacing w:line="259" w:lineRule="auto"/>
             </w:pPr>
             <w:r>
-              <w:t xml:space="preserve">De samme muligheder er tilgængelige på </w:t>
+              <w:rPr>
+                <w:color w:val="FF0000"/>
+              </w:rPr>
+              <w:lastRenderedPageBreak/>
+              <w:t>De samme muligheder er tilgængelige</w:t>
+            </w:r>
+            <w:r>
+              <w:t xml:space="preserve"> på web-</w:t>
             </w:r>
             <w:proofErr w:type="spellStart"/>
             <w:r>
-              <w:t>web-app’en</w:t>
+              <w:t>app’en</w:t>
             </w:r>
             <w:proofErr w:type="spellEnd"/>
             <w:r>
@@ -3633,9 +4051,9 @@
     <w:p/>
     <w:tbl>
       <w:tblPr>
-        <w:tblStyle w:val="Tabel-Gitter"/>
+        <w:tblStyle w:val="TableGrid"/>
         <w:tblW w:w="0" w:type="auto"/>
-        <w:tblLook w:val="04A0"/>
+        <w:tblLook w:val="04A0" w:firstRow="1" w:lastRow="0" w:firstColumn="1" w:lastColumn="0" w:noHBand="0" w:noVBand="1"/>
       </w:tblPr>
       <w:tblGrid>
         <w:gridCol w:w="2263"/>
@@ -3805,9 +4223,23 @@
             </w:r>
           </w:p>
           <w:p>
+            <w:pPr>
+              <w:rPr>
+                <w:color w:val="FF0000"/>
+              </w:rPr>
+            </w:pPr>
             <w:r>
               <w:t>Den lokale og den eksterne database skal automatisk synkroniseres hvert 10. minut.</w:t>
             </w:r>
+            <w:r>
+              <w:t xml:space="preserve"> </w:t>
+            </w:r>
+            <w:r>
+              <w:rPr>
+                <w:color w:val="FF0000"/>
+              </w:rPr>
+              <w:t>Kan det sættes op til at ske når der er sket en ændring i stedet for hvert 10. minut?</w:t>
+            </w:r>
           </w:p>
         </w:tc>
         <w:tc>
@@ -3816,11 +4248,11 @@
           </w:tcPr>
           <w:p>
             <w:r>
-              <w:t xml:space="preserve">UC2 udføres, hvorefter der tages tid, og efter 10 minutter, åbnes </w:t>
+              <w:t>UC2 udføres, hvorefter der tages tid, og efter 10 minutter, åbnes web-</w:t>
             </w:r>
             <w:proofErr w:type="spellStart"/>
             <w:r>
-              <w:t>web-app’en</w:t>
+              <w:t>app’en</w:t>
             </w:r>
             <w:proofErr w:type="spellEnd"/>
             <w:r>
@@ -3837,15 +4269,34 @@
               <w:spacing w:line="259" w:lineRule="auto"/>
             </w:pPr>
             <w:r>
-              <w:t xml:space="preserve">Den tilføjede vare er nu synlig gennem </w:t>
+              <w:t>Den tilføjede vare er nu synlig gennem web-</w:t>
             </w:r>
             <w:proofErr w:type="spellStart"/>
             <w:r>
-              <w:t>web-app’en</w:t>
+              <w:t>app’en</w:t>
             </w:r>
             <w:proofErr w:type="spellEnd"/>
             <w:r>
               <w:t>.</w:t>
+            </w:r>
+          </w:p>
+          <w:p>
+            <w:pPr>
+              <w:spacing w:line="259" w:lineRule="auto"/>
+            </w:pPr>
+          </w:p>
+          <w:p>
+            <w:pPr>
+              <w:spacing w:line="259" w:lineRule="auto"/>
+              <w:rPr>
+                <w:color w:val="FF0000"/>
+              </w:rPr>
+            </w:pPr>
+            <w:r>
+              <w:rPr>
+                <w:color w:val="FF0000"/>
+              </w:rPr>
+              <w:t>Den tilføjede vare er nu synlig i begge databaser og begge applikationer</w:t>
             </w:r>
           </w:p>
         </w:tc>
@@ -3897,7 +4348,6 @@
           </w:p>
           <w:p>
             <w:r>
-              <w:lastRenderedPageBreak/>
               <w:t>I tilfælde af konflikter ved synkronisering, overskriver de nyest tilføjede data de ældste.</w:t>
             </w:r>
           </w:p>
@@ -3908,7 +4358,6 @@
           </w:tcPr>
           <w:p>
             <w:r>
-              <w:lastRenderedPageBreak/>
               <w:t xml:space="preserve">UC2 udføres først på </w:t>
             </w:r>
             <w:proofErr w:type="spellStart"/>
@@ -3925,11 +4374,7 @@
             </w:r>
             <w:proofErr w:type="spellEnd"/>
             <w:r>
-              <w:t xml:space="preserve">, hvor </w:t>
-            </w:r>
-            <w:r>
-              <w:lastRenderedPageBreak/>
-              <w:t xml:space="preserve">antallet sættes til 1. Herefter udføres UC2 for samme vare på web </w:t>
+              <w:t xml:space="preserve">, hvor antallet sættes til 1. Herefter udføres UC2 for samme vare på web </w:t>
             </w:r>
             <w:proofErr w:type="spellStart"/>
             <w:r>
@@ -3958,7 +4403,6 @@
               <w:spacing w:line="259" w:lineRule="auto"/>
             </w:pPr>
             <w:r>
-              <w:lastRenderedPageBreak/>
               <w:t>Antallet af varer er 2.</w:t>
             </w:r>
           </w:p>
@@ -4000,7 +4444,6 @@
               <w:rPr>
                 <w:b/>
               </w:rPr>
-              <w:lastRenderedPageBreak/>
               <w:t>Punkt 2.2.2</w:t>
             </w:r>
             <w:r>
@@ -4045,6 +4488,11 @@
             <w:r>
               <w:t>Antallet af varer er 1.</w:t>
             </w:r>
+          </w:p>
+          <w:p>
+            <w:pPr>
+              <w:spacing w:line="259" w:lineRule="auto"/>
+            </w:pPr>
           </w:p>
         </w:tc>
         <w:tc>
@@ -4081,9 +4529,9 @@
     </w:p>
     <w:tbl>
       <w:tblPr>
-        <w:tblStyle w:val="Tabel-Gitter"/>
+        <w:tblStyle w:val="TableGrid"/>
         <w:tblW w:w="0" w:type="auto"/>
-        <w:tblLook w:val="04A0"/>
+        <w:tblLook w:val="04A0" w:firstRow="1" w:lastRow="0" w:firstColumn="1" w:lastColumn="0" w:noHBand="0" w:noVBand="1"/>
       </w:tblPr>
       <w:tblGrid>
         <w:gridCol w:w="2263"/>
@@ -4306,11 +4754,11 @@
             </w:r>
             <w:proofErr w:type="spellEnd"/>
             <w:r>
-              <w:t xml:space="preserve">, hvorefter systemet lukkes. Herefter testes visuelt på </w:t>
+              <w:t>, hvorefter systemet lukkes. Herefter testes visuelt på web-</w:t>
             </w:r>
             <w:proofErr w:type="spellStart"/>
             <w:r>
-              <w:t>web-app’en</w:t>
+              <w:t>app’en</w:t>
             </w:r>
             <w:proofErr w:type="spellEnd"/>
             <w:r>
@@ -4494,6 +4942,7 @@
           </w:p>
           <w:p>
             <w:r>
+              <w:lastRenderedPageBreak/>
               <w:t>Ændringer af data lagres straks i den lokale database.</w:t>
             </w:r>
           </w:p>
@@ -4504,7 +4953,12 @@
           </w:tcPr>
           <w:p>
             <w:r>
-              <w:t xml:space="preserve">Først UC5, og herefter UC2 udføres på </w:t>
+              <w:lastRenderedPageBreak/>
+              <w:t xml:space="preserve">Først UC5, og herefter </w:t>
+            </w:r>
+            <w:r>
+              <w:lastRenderedPageBreak/>
+              <w:t xml:space="preserve">UC2 udføres på </w:t>
             </w:r>
             <w:proofErr w:type="spellStart"/>
             <w:r>
@@ -4533,6 +4987,7 @@
               <w:spacing w:line="259" w:lineRule="auto"/>
             </w:pPr>
             <w:r>
+              <w:lastRenderedPageBreak/>
               <w:t>Varen er tilføjet.</w:t>
             </w:r>
           </w:p>
@@ -4574,6 +5029,7 @@
               <w:rPr>
                 <w:b/>
               </w:rPr>
+              <w:lastRenderedPageBreak/>
               <w:t>Punkt 3.3.1</w:t>
             </w:r>
             <w:r>
@@ -4686,6 +5142,20 @@
               <w:t>Et ikon indikerer at der ikke er synkroniseret.</w:t>
             </w:r>
           </w:p>
+          <w:p>
+            <w:pPr>
+              <w:spacing w:line="259" w:lineRule="auto"/>
+              <w:rPr>
+                <w:color w:val="FF0000"/>
+              </w:rPr>
+            </w:pPr>
+            <w:r>
+              <w:rPr>
+                <w:color w:val="FF0000"/>
+              </w:rPr>
+              <w:t>Har vi fået implementeret dette?</w:t>
+            </w:r>
+          </w:p>
         </w:tc>
         <w:tc>
           <w:tcPr>
@@ -4724,7 +5194,6 @@
               <w:rPr>
                 <w:b/>
               </w:rPr>
-              <w:lastRenderedPageBreak/>
               <w:t>Punkt 3.3.3</w:t>
             </w:r>
             <w:r>
@@ -4810,13 +5279,32 @@
             </w:r>
           </w:p>
           <w:p>
-            <w:proofErr w:type="spellStart"/>
-            <w:r>
-              <w:t>Responstiden</w:t>
-            </w:r>
-            <w:proofErr w:type="spellEnd"/>
-            <w:r>
-              <w:t xml:space="preserve"> for skift af kontekst i menuen må maksimalt være to sekunder.</w:t>
+            <w:r>
+              <w:t>Responstiden for skift af kontekst i menuen må maksimalt være to sekunder.</w:t>
+            </w:r>
+            <w:r>
+              <w:rPr>
+                <w:color w:val="FF0000"/>
+              </w:rPr>
+              <w:t xml:space="preserve"> </w:t>
+            </w:r>
+            <w:r>
+              <w:rPr>
+                <w:color w:val="FF0000"/>
+              </w:rPr>
+              <w:t>Hvor ma</w:t>
+            </w:r>
+            <w:r>
+              <w:rPr>
+                <w:color w:val="FF0000"/>
+              </w:rPr>
+              <w:t>nge varer må der være på listen</w:t>
+            </w:r>
+            <w:r>
+              <w:rPr>
+                <w:color w:val="FF0000"/>
+              </w:rPr>
+              <w:t>?</w:t>
             </w:r>
           </w:p>
         </w:tc>
@@ -4838,14 +5326,17 @@
             <w:pPr>
               <w:spacing w:line="259" w:lineRule="auto"/>
             </w:pPr>
-            <w:proofErr w:type="spellStart"/>
-            <w:r>
-              <w:t>Tidsmålingen</w:t>
-            </w:r>
-            <w:proofErr w:type="spellEnd"/>
-            <w:r>
-              <w:t xml:space="preserve"> overstiger ikke to sekunder.</w:t>
-            </w:r>
+            <w:r>
+              <w:t>Tidsmålingen overstiger ikke to sekunder.</w:t>
+            </w:r>
+          </w:p>
+          <w:p>
+            <w:pPr>
+              <w:spacing w:line="259" w:lineRule="auto"/>
+              <w:rPr>
+                <w:color w:val="FF0000"/>
+              </w:rPr>
+            </w:pPr>
           </w:p>
         </w:tc>
         <w:tc>
@@ -4879,6 +5370,7 @@
               <w:spacing w:line="259" w:lineRule="auto"/>
               <w:rPr>
                 <w:b/>
+                <w:color w:val="FF0000"/>
               </w:rPr>
             </w:pPr>
             <w:r>
@@ -4893,6 +5385,13 @@
               </w:rPr>
               <w:t>:</w:t>
             </w:r>
+            <w:r>
+              <w:rPr>
+                <w:b/>
+                <w:color w:val="FF0000"/>
+              </w:rPr>
+              <w:t xml:space="preserve"> Hvad skal?</w:t>
+            </w:r>
           </w:p>
           <w:p>
             <w:r>
@@ -4917,9 +5416,21 @@
           <w:p>
             <w:pPr>
               <w:spacing w:line="259" w:lineRule="auto"/>
+              <w:rPr>
+                <w:color w:val="FF0000"/>
+              </w:rPr>
             </w:pPr>
             <w:r>
               <w:t>Varen er tilføjet.</w:t>
+            </w:r>
+            <w:r>
+              <w:t xml:space="preserve"> </w:t>
+            </w:r>
+            <w:r>
+              <w:rPr>
+                <w:color w:val="FF0000"/>
+              </w:rPr>
+              <w:t>Tilføjet til hvad?</w:t>
             </w:r>
           </w:p>
         </w:tc>
@@ -5148,6 +5659,8 @@
             <w:r>
               <w:t>Varen er tilføjet.</w:t>
             </w:r>
+            <w:bookmarkStart w:id="0" w:name="_GoBack"/>
+            <w:bookmarkEnd w:id="0"/>
           </w:p>
         </w:tc>
         <w:tc>
@@ -5186,7 +5699,7 @@
 </file>
 
 <file path=word/numbering.xml><?xml version="1.0" encoding="utf-8"?>
-<w:numbering xmlns:ve="http://schemas.openxmlformats.org/markup-compatibility/2006" xmlns:o="urn:schemas-microsoft-com:office:office" xmlns:r="http://schemas.openxmlformats.org/officeDocument/2006/relationships" xmlns:m="http://schemas.openxmlformats.org/officeDocument/2006/math" xmlns:v="urn:schemas-microsoft-com:vml" xmlns:wp="http://schemas.openxmlformats.org/drawingml/2006/wordprocessingDrawing" xmlns:w10="urn:schemas-microsoft-com:office:word" xmlns:w="http://schemas.openxmlformats.org/wordprocessingml/2006/main" xmlns:wne="http://schemas.microsoft.com/office/word/2006/wordml">
+<w:numbering xmlns:wpc="http://schemas.microsoft.com/office/word/2010/wordprocessingCanvas" xmlns:mc="http://schemas.openxmlformats.org/markup-compatibility/2006" xmlns:o="urn:schemas-microsoft-com:office:office" xmlns:r="http://schemas.openxmlformats.org/officeDocument/2006/relationships" xmlns:m="http://schemas.openxmlformats.org/officeDocument/2006/math" xmlns:v="urn:schemas-microsoft-com:vml" xmlns:wp14="http://schemas.microsoft.com/office/word/2010/wordprocessingDrawing" xmlns:wp="http://schemas.openxmlformats.org/drawingml/2006/wordprocessingDrawing" xmlns:w10="urn:schemas-microsoft-com:office:word" xmlns:w="http://schemas.openxmlformats.org/wordprocessingml/2006/main" xmlns:w14="http://schemas.microsoft.com/office/word/2010/wordml" xmlns:w15="http://schemas.microsoft.com/office/word/2012/wordml" xmlns:wpg="http://schemas.microsoft.com/office/word/2010/wordprocessingGroup" xmlns:wpi="http://schemas.microsoft.com/office/word/2010/wordprocessingInk" xmlns:wne="http://schemas.microsoft.com/office/word/2006/wordml" xmlns:wps="http://schemas.microsoft.com/office/word/2010/wordprocessingShape" mc:Ignorable="w14 w15 wp14">
   <w:abstractNum w:abstractNumId="0">
     <w:nsid w:val="34C52D9C"/>
     <w:multiLevelType w:val="hybridMultilevel"/>
@@ -5307,7 +5820,7 @@
 </file>
 
 <file path=word/styles.xml><?xml version="1.0" encoding="utf-8"?>
-<w:styles xmlns:r="http://schemas.openxmlformats.org/officeDocument/2006/relationships" xmlns:w="http://schemas.openxmlformats.org/wordprocessingml/2006/main">
+<w:styles xmlns:mc="http://schemas.openxmlformats.org/markup-compatibility/2006" xmlns:r="http://schemas.openxmlformats.org/officeDocument/2006/relationships" xmlns:w="http://schemas.openxmlformats.org/wordprocessingml/2006/main" xmlns:w14="http://schemas.microsoft.com/office/word/2010/wordml" xmlns:w15="http://schemas.microsoft.com/office/word/2012/wordml" mc:Ignorable="w14 w15">
   <w:docDefaults>
     <w:rPrDefault>
       <w:rPr>
@@ -5323,155 +5836,389 @@
       </w:pPr>
     </w:pPrDefault>
   </w:docDefaults>
-  <w:latentStyles w:defLockedState="0" w:defUIPriority="99" w:defSemiHidden="1" w:defUnhideWhenUsed="1" w:defQFormat="0" w:count="267">
-    <w:lsdException w:name="Normal" w:semiHidden="0" w:uiPriority="0" w:unhideWhenUsed="0" w:qFormat="1"/>
-    <w:lsdException w:name="heading 1" w:semiHidden="0" w:uiPriority="9" w:unhideWhenUsed="0" w:qFormat="1"/>
-    <w:lsdException w:name="heading 2" w:uiPriority="9" w:qFormat="1"/>
-    <w:lsdException w:name="heading 3" w:uiPriority="9" w:qFormat="1"/>
-    <w:lsdException w:name="heading 4" w:uiPriority="9" w:qFormat="1"/>
-    <w:lsdException w:name="heading 5" w:uiPriority="9" w:qFormat="1"/>
-    <w:lsdException w:name="heading 6" w:uiPriority="9" w:qFormat="1"/>
-    <w:lsdException w:name="heading 7" w:uiPriority="9" w:qFormat="1"/>
-    <w:lsdException w:name="heading 8" w:uiPriority="9" w:qFormat="1"/>
-    <w:lsdException w:name="heading 9" w:uiPriority="9" w:qFormat="1"/>
-    <w:lsdException w:name="toc 1" w:uiPriority="39"/>
-    <w:lsdException w:name="toc 2" w:uiPriority="39"/>
-    <w:lsdException w:name="toc 3" w:uiPriority="39"/>
-    <w:lsdException w:name="toc 4" w:uiPriority="39"/>
-    <w:lsdException w:name="toc 5" w:uiPriority="39"/>
-    <w:lsdException w:name="toc 6" w:uiPriority="39"/>
-    <w:lsdException w:name="toc 7" w:uiPriority="39"/>
-    <w:lsdException w:name="toc 8" w:uiPriority="39"/>
-    <w:lsdException w:name="toc 9" w:uiPriority="39"/>
-    <w:lsdException w:name="caption" w:uiPriority="35" w:qFormat="1"/>
-    <w:lsdException w:name="Title" w:semiHidden="0" w:uiPriority="10" w:unhideWhenUsed="0" w:qFormat="1"/>
-    <w:lsdException w:name="Default Paragraph Font" w:uiPriority="1"/>
-    <w:lsdException w:name="Subtitle" w:semiHidden="0" w:uiPriority="11" w:unhideWhenUsed="0" w:qFormat="1"/>
-    <w:lsdException w:name="Strong" w:semiHidden="0" w:uiPriority="22" w:unhideWhenUsed="0" w:qFormat="1"/>
-    <w:lsdException w:name="Emphasis" w:semiHidden="0" w:uiPriority="20" w:unhideWhenUsed="0" w:qFormat="1"/>
-    <w:lsdException w:name="Table Grid" w:semiHidden="0" w:uiPriority="59" w:unhideWhenUsed="0"/>
-    <w:lsdException w:name="Placeholder Text" w:unhideWhenUsed="0"/>
-    <w:lsdException w:name="No Spacing" w:semiHidden="0" w:uiPriority="1" w:unhideWhenUsed="0" w:qFormat="1"/>
-    <w:lsdException w:name="Light Shading" w:semiHidden="0" w:uiPriority="60" w:unhideWhenUsed="0"/>
-    <w:lsdException w:name="Light List" w:semiHidden="0" w:uiPriority="61" w:unhideWhenUsed="0"/>
-    <w:lsdException w:name="Light Grid" w:semiHidden="0" w:uiPriority="62" w:unhideWhenUsed="0"/>
-    <w:lsdException w:name="Medium Shading 1" w:semiHidden="0" w:uiPriority="63" w:unhideWhenUsed="0"/>
-    <w:lsdException w:name="Medium Shading 2" w:semiHidden="0" w:uiPriority="64" w:unhideWhenUsed="0"/>
-    <w:lsdException w:name="Medium List 1" w:semiHidden="0" w:uiPriority="65" w:unhideWhenUsed="0"/>
-    <w:lsdException w:name="Medium List 2" w:semiHidden="0" w:uiPriority="66" w:unhideWhenUsed="0"/>
-    <w:lsdException w:name="Medium Grid 1" w:semiHidden="0" w:uiPriority="67" w:unhideWhenUsed="0"/>
-    <w:lsdException w:name="Medium Grid 2" w:semiHidden="0" w:uiPriority="68" w:unhideWhenUsed="0"/>
-    <w:lsdException w:name="Medium Grid 3" w:semiHidden="0" w:uiPriority="69" w:unhideWhenUsed="0"/>
-    <w:lsdException w:name="Dark List" w:semiHidden="0" w:uiPriority="70" w:unhideWhenUsed="0"/>
-    <w:lsdException w:name="Colorful Shading" w:semiHidden="0" w:uiPriority="71" w:unhideWhenUsed="0"/>
-    <w:lsdException w:name="Colorful List" w:semiHidden="0" w:uiPriority="72" w:unhideWhenUsed="0"/>
-    <w:lsdException w:name="Colorful Grid" w:semiHidden="0" w:uiPriority="73" w:unhideWhenUsed="0"/>
-    <w:lsdException w:name="Light Shading Accent 1" w:semiHidden="0" w:uiPriority="60" w:unhideWhenUsed="0"/>
-    <w:lsdException w:name="Light List Accent 1" w:semiHidden="0" w:uiPriority="61" w:unhideWhenUsed="0"/>
-    <w:lsdException w:name="Light Grid Accent 1" w:semiHidden="0" w:uiPriority="62" w:unhideWhenUsed="0"/>
-    <w:lsdException w:name="Medium Shading 1 Accent 1" w:semiHidden="0" w:uiPriority="63" w:unhideWhenUsed="0"/>
-    <w:lsdException w:name="Medium Shading 2 Accent 1" w:semiHidden="0" w:uiPriority="64" w:unhideWhenUsed="0"/>
-    <w:lsdException w:name="Medium List 1 Accent 1" w:semiHidden="0" w:uiPriority="65" w:unhideWhenUsed="0"/>
-    <w:lsdException w:name="Revision" w:unhideWhenUsed="0"/>
-    <w:lsdException w:name="List Paragraph" w:semiHidden="0" w:uiPriority="34" w:unhideWhenUsed="0" w:qFormat="1"/>
-    <w:lsdException w:name="Quote" w:semiHidden="0" w:uiPriority="29" w:unhideWhenUsed="0" w:qFormat="1"/>
-    <w:lsdException w:name="Intense Quote" w:semiHidden="0" w:uiPriority="30" w:unhideWhenUsed="0" w:qFormat="1"/>
-    <w:lsdException w:name="Medium List 2 Accent 1" w:semiHidden="0" w:uiPriority="66" w:unhideWhenUsed="0"/>
-    <w:lsdException w:name="Medium Grid 1 Accent 1" w:semiHidden="0" w:uiPriority="67" w:unhideWhenUsed="0"/>
-    <w:lsdException w:name="Medium Grid 2 Accent 1" w:semiHidden="0" w:uiPriority="68" w:unhideWhenUsed="0"/>
-    <w:lsdException w:name="Medium Grid 3 Accent 1" w:semiHidden="0" w:uiPriority="69" w:unhideWhenUsed="0"/>
-    <w:lsdException w:name="Dark List Accent 1" w:semiHidden="0" w:uiPriority="70" w:unhideWhenUsed="0"/>
-    <w:lsdException w:name="Colorful Shading Accent 1" w:semiHidden="0" w:uiPriority="71" w:unhideWhenUsed="0"/>
-    <w:lsdException w:name="Colorful List Accent 1" w:semiHidden="0" w:uiPriority="72" w:unhideWhenUsed="0"/>
-    <w:lsdException w:name="Colorful Grid Accent 1" w:semiHidden="0" w:uiPriority="73" w:unhideWhenUsed="0"/>
-    <w:lsdException w:name="Light Shading Accent 2" w:semiHidden="0" w:uiPriority="60" w:unhideWhenUsed="0"/>
-    <w:lsdException w:name="Light List Accent 2" w:semiHidden="0" w:uiPriority="61" w:unhideWhenUsed="0"/>
-    <w:lsdException w:name="Light Grid Accent 2" w:semiHidden="0" w:uiPriority="62" w:unhideWhenUsed="0"/>
-    <w:lsdException w:name="Medium Shading 1 Accent 2" w:semiHidden="0" w:uiPriority="63" w:unhideWhenUsed="0"/>
-    <w:lsdException w:name="Medium Shading 2 Accent 2" w:semiHidden="0" w:uiPriority="64" w:unhideWhenUsed="0"/>
-    <w:lsdException w:name="Medium List 1 Accent 2" w:semiHidden="0" w:uiPriority="65" w:unhideWhenUsed="0"/>
-    <w:lsdException w:name="Medium List 2 Accent 2" w:semiHidden="0" w:uiPriority="66" w:unhideWhenUsed="0"/>
-    <w:lsdException w:name="Medium Grid 1 Accent 2" w:semiHidden="0" w:uiPriority="67" w:unhideWhenUsed="0"/>
-    <w:lsdException w:name="Medium Grid 2 Accent 2" w:semiHidden="0" w:uiPriority="68" w:unhideWhenUsed="0"/>
-    <w:lsdException w:name="Medium Grid 3 Accent 2" w:semiHidden="0" w:uiPriority="69" w:unhideWhenUsed="0"/>
-    <w:lsdException w:name="Dark List Accent 2" w:semiHidden="0" w:uiPriority="70" w:unhideWhenUsed="0"/>
-    <w:lsdException w:name="Colorful Shading Accent 2" w:semiHidden="0" w:uiPriority="71" w:unhideWhenUsed="0"/>
-    <w:lsdException w:name="Colorful List Accent 2" w:semiHidden="0" w:uiPriority="72" w:unhideWhenUsed="0"/>
-    <w:lsdException w:name="Colorful Grid Accent 2" w:semiHidden="0" w:uiPriority="73" w:unhideWhenUsed="0"/>
-    <w:lsdException w:name="Light Shading Accent 3" w:semiHidden="0" w:uiPriority="60" w:unhideWhenUsed="0"/>
-    <w:lsdException w:name="Light List Accent 3" w:semiHidden="0" w:uiPriority="61" w:unhideWhenUsed="0"/>
-    <w:lsdException w:name="Light Grid Accent 3" w:semiHidden="0" w:uiPriority="62" w:unhideWhenUsed="0"/>
-    <w:lsdException w:name="Medium Shading 1 Accent 3" w:semiHidden="0" w:uiPriority="63" w:unhideWhenUsed="0"/>
-    <w:lsdException w:name="Medium Shading 2 Accent 3" w:semiHidden="0" w:uiPriority="64" w:unhideWhenUsed="0"/>
-    <w:lsdException w:name="Medium List 1 Accent 3" w:semiHidden="0" w:uiPriority="65" w:unhideWhenUsed="0"/>
-    <w:lsdException w:name="Medium List 2 Accent 3" w:semiHidden="0" w:uiPriority="66" w:unhideWhenUsed="0"/>
-    <w:lsdException w:name="Medium Grid 1 Accent 3" w:semiHidden="0" w:uiPriority="67" w:unhideWhenUsed="0"/>
-    <w:lsdException w:name="Medium Grid 2 Accent 3" w:semiHidden="0" w:uiPriority="68" w:unhideWhenUsed="0"/>
-    <w:lsdException w:name="Medium Grid 3 Accent 3" w:semiHidden="0" w:uiPriority="69" w:unhideWhenUsed="0"/>
-    <w:lsdException w:name="Dark List Accent 3" w:semiHidden="0" w:uiPriority="70" w:unhideWhenUsed="0"/>
-    <w:lsdException w:name="Colorful Shading Accent 3" w:semiHidden="0" w:uiPriority="71" w:unhideWhenUsed="0"/>
-    <w:lsdException w:name="Colorful List Accent 3" w:semiHidden="0" w:uiPriority="72" w:unhideWhenUsed="0"/>
-    <w:lsdException w:name="Colorful Grid Accent 3" w:semiHidden="0" w:uiPriority="73" w:unhideWhenUsed="0"/>
-    <w:lsdException w:name="Light Shading Accent 4" w:semiHidden="0" w:uiPriority="60" w:unhideWhenUsed="0"/>
-    <w:lsdException w:name="Light List Accent 4" w:semiHidden="0" w:uiPriority="61" w:unhideWhenUsed="0"/>
-    <w:lsdException w:name="Light Grid Accent 4" w:semiHidden="0" w:uiPriority="62" w:unhideWhenUsed="0"/>
-    <w:lsdException w:name="Medium Shading 1 Accent 4" w:semiHidden="0" w:uiPriority="63" w:unhideWhenUsed="0"/>
-    <w:lsdException w:name="Medium Shading 2 Accent 4" w:semiHidden="0" w:uiPriority="64" w:unhideWhenUsed="0"/>
-    <w:lsdException w:name="Medium List 1 Accent 4" w:semiHidden="0" w:uiPriority="65" w:unhideWhenUsed="0"/>
-    <w:lsdException w:name="Medium List 2 Accent 4" w:semiHidden="0" w:uiPriority="66" w:unhideWhenUsed="0"/>
-    <w:lsdException w:name="Medium Grid 1 Accent 4" w:semiHidden="0" w:uiPriority="67" w:unhideWhenUsed="0"/>
-    <w:lsdException w:name="Medium Grid 2 Accent 4" w:semiHidden="0" w:uiPriority="68" w:unhideWhenUsed="0"/>
-    <w:lsdException w:name="Medium Grid 3 Accent 4" w:semiHidden="0" w:uiPriority="69" w:unhideWhenUsed="0"/>
-    <w:lsdException w:name="Dark List Accent 4" w:semiHidden="0" w:uiPriority="70" w:unhideWhenUsed="0"/>
-    <w:lsdException w:name="Colorful Shading Accent 4" w:semiHidden="0" w:uiPriority="71" w:unhideWhenUsed="0"/>
-    <w:lsdException w:name="Colorful List Accent 4" w:semiHidden="0" w:uiPriority="72" w:unhideWhenUsed="0"/>
-    <w:lsdException w:name="Colorful Grid Accent 4" w:semiHidden="0" w:uiPriority="73" w:unhideWhenUsed="0"/>
-    <w:lsdException w:name="Light Shading Accent 5" w:semiHidden="0" w:uiPriority="60" w:unhideWhenUsed="0"/>
-    <w:lsdException w:name="Light List Accent 5" w:semiHidden="0" w:uiPriority="61" w:unhideWhenUsed="0"/>
-    <w:lsdException w:name="Light Grid Accent 5" w:semiHidden="0" w:uiPriority="62" w:unhideWhenUsed="0"/>
-    <w:lsdException w:name="Medium Shading 1 Accent 5" w:semiHidden="0" w:uiPriority="63" w:unhideWhenUsed="0"/>
-    <w:lsdException w:name="Medium Shading 2 Accent 5" w:semiHidden="0" w:uiPriority="64" w:unhideWhenUsed="0"/>
-    <w:lsdException w:name="Medium List 1 Accent 5" w:semiHidden="0" w:uiPriority="65" w:unhideWhenUsed="0"/>
-    <w:lsdException w:name="Medium List 2 Accent 5" w:semiHidden="0" w:uiPriority="66" w:unhideWhenUsed="0"/>
-    <w:lsdException w:name="Medium Grid 1 Accent 5" w:semiHidden="0" w:uiPriority="67" w:unhideWhenUsed="0"/>
-    <w:lsdException w:name="Medium Grid 2 Accent 5" w:semiHidden="0" w:uiPriority="68" w:unhideWhenUsed="0"/>
-    <w:lsdException w:name="Medium Grid 3 Accent 5" w:semiHidden="0" w:uiPriority="69" w:unhideWhenUsed="0"/>
-    <w:lsdException w:name="Dark List Accent 5" w:semiHidden="0" w:uiPriority="70" w:unhideWhenUsed="0"/>
-    <w:lsdException w:name="Colorful Shading Accent 5" w:semiHidden="0" w:uiPriority="71" w:unhideWhenUsed="0"/>
-    <w:lsdException w:name="Colorful List Accent 5" w:semiHidden="0" w:uiPriority="72" w:unhideWhenUsed="0"/>
-    <w:lsdException w:name="Colorful Grid Accent 5" w:semiHidden="0" w:uiPriority="73" w:unhideWhenUsed="0"/>
-    <w:lsdException w:name="Light Shading Accent 6" w:semiHidden="0" w:uiPriority="60" w:unhideWhenUsed="0"/>
-    <w:lsdException w:name="Light List Accent 6" w:semiHidden="0" w:uiPriority="61" w:unhideWhenUsed="0"/>
-    <w:lsdException w:name="Light Grid Accent 6" w:semiHidden="0" w:uiPriority="62" w:unhideWhenUsed="0"/>
-    <w:lsdException w:name="Medium Shading 1 Accent 6" w:semiHidden="0" w:uiPriority="63" w:unhideWhenUsed="0"/>
-    <w:lsdException w:name="Medium Shading 2 Accent 6" w:semiHidden="0" w:uiPriority="64" w:unhideWhenUsed="0"/>
-    <w:lsdException w:name="Medium List 1 Accent 6" w:semiHidden="0" w:uiPriority="65" w:unhideWhenUsed="0"/>
-    <w:lsdException w:name="Medium List 2 Accent 6" w:semiHidden="0" w:uiPriority="66" w:unhideWhenUsed="0"/>
-    <w:lsdException w:name="Medium Grid 1 Accent 6" w:semiHidden="0" w:uiPriority="67" w:unhideWhenUsed="0"/>
-    <w:lsdException w:name="Medium Grid 2 Accent 6" w:semiHidden="0" w:uiPriority="68" w:unhideWhenUsed="0"/>
-    <w:lsdException w:name="Medium Grid 3 Accent 6" w:semiHidden="0" w:uiPriority="69" w:unhideWhenUsed="0"/>
-    <w:lsdException w:name="Dark List Accent 6" w:semiHidden="0" w:uiPriority="70" w:unhideWhenUsed="0"/>
-    <w:lsdException w:name="Colorful Shading Accent 6" w:semiHidden="0" w:uiPriority="71" w:unhideWhenUsed="0"/>
-    <w:lsdException w:name="Colorful List Accent 6" w:semiHidden="0" w:uiPriority="72" w:unhideWhenUsed="0"/>
-    <w:lsdException w:name="Colorful Grid Accent 6" w:semiHidden="0" w:uiPriority="73" w:unhideWhenUsed="0"/>
-    <w:lsdException w:name="Subtle Emphasis" w:semiHidden="0" w:uiPriority="19" w:unhideWhenUsed="0" w:qFormat="1"/>
-    <w:lsdException w:name="Intense Emphasis" w:semiHidden="0" w:uiPriority="21" w:unhideWhenUsed="0" w:qFormat="1"/>
-    <w:lsdException w:name="Subtle Reference" w:semiHidden="0" w:uiPriority="31" w:unhideWhenUsed="0" w:qFormat="1"/>
-    <w:lsdException w:name="Intense Reference" w:semiHidden="0" w:uiPriority="32" w:unhideWhenUsed="0" w:qFormat="1"/>
-    <w:lsdException w:name="Book Title" w:semiHidden="0" w:uiPriority="33" w:unhideWhenUsed="0" w:qFormat="1"/>
-    <w:lsdException w:name="Bibliography" w:uiPriority="37"/>
-    <w:lsdException w:name="TOC Heading" w:uiPriority="39" w:qFormat="1"/>
+  <w:latentStyles w:defLockedState="0" w:defUIPriority="99" w:defSemiHidden="0" w:defUnhideWhenUsed="0" w:defQFormat="0" w:count="371">
+    <w:lsdException w:name="Normal" w:uiPriority="0" w:qFormat="1"/>
+    <w:lsdException w:name="heading 1" w:uiPriority="9" w:qFormat="1"/>
+    <w:lsdException w:name="heading 2" w:semiHidden="1" w:uiPriority="9" w:unhideWhenUsed="1" w:qFormat="1"/>
+    <w:lsdException w:name="heading 3" w:semiHidden="1" w:uiPriority="9" w:unhideWhenUsed="1" w:qFormat="1"/>
+    <w:lsdException w:name="heading 4" w:semiHidden="1" w:uiPriority="9" w:unhideWhenUsed="1" w:qFormat="1"/>
+    <w:lsdException w:name="heading 5" w:semiHidden="1" w:uiPriority="9" w:unhideWhenUsed="1" w:qFormat="1"/>
+    <w:lsdException w:name="heading 6" w:semiHidden="1" w:uiPriority="9" w:unhideWhenUsed="1" w:qFormat="1"/>
+    <w:lsdException w:name="heading 7" w:semiHidden="1" w:uiPriority="9" w:unhideWhenUsed="1" w:qFormat="1"/>
+    <w:lsdException w:name="heading 8" w:semiHidden="1" w:uiPriority="9" w:unhideWhenUsed="1" w:qFormat="1"/>
+    <w:lsdException w:name="heading 9" w:semiHidden="1" w:uiPriority="9" w:unhideWhenUsed="1" w:qFormat="1"/>
+    <w:lsdException w:name="index 1" w:semiHidden="1" w:unhideWhenUsed="1"/>
+    <w:lsdException w:name="index 2" w:semiHidden="1" w:unhideWhenUsed="1"/>
+    <w:lsdException w:name="index 3" w:semiHidden="1" w:unhideWhenUsed="1"/>
+    <w:lsdException w:name="index 4" w:semiHidden="1" w:unhideWhenUsed="1"/>
+    <w:lsdException w:name="index 5" w:semiHidden="1" w:unhideWhenUsed="1"/>
+    <w:lsdException w:name="index 6" w:semiHidden="1" w:unhideWhenUsed="1"/>
+    <w:lsdException w:name="index 7" w:semiHidden="1" w:unhideWhenUsed="1"/>
+    <w:lsdException w:name="index 8" w:semiHidden="1" w:unhideWhenUsed="1"/>
+    <w:lsdException w:name="index 9" w:semiHidden="1" w:unhideWhenUsed="1"/>
+    <w:lsdException w:name="toc 1" w:semiHidden="1" w:uiPriority="39" w:unhideWhenUsed="1"/>
+    <w:lsdException w:name="toc 2" w:semiHidden="1" w:uiPriority="39" w:unhideWhenUsed="1"/>
+    <w:lsdException w:name="toc 3" w:semiHidden="1" w:uiPriority="39" w:unhideWhenUsed="1"/>
+    <w:lsdException w:name="toc 4" w:semiHidden="1" w:uiPriority="39" w:unhideWhenUsed="1"/>
+    <w:lsdException w:name="toc 5" w:semiHidden="1" w:uiPriority="39" w:unhideWhenUsed="1"/>
+    <w:lsdException w:name="toc 6" w:semiHidden="1" w:uiPriority="39" w:unhideWhenUsed="1"/>
+    <w:lsdException w:name="toc 7" w:semiHidden="1" w:uiPriority="39" w:unhideWhenUsed="1"/>
+    <w:lsdException w:name="toc 8" w:semiHidden="1" w:uiPriority="39" w:unhideWhenUsed="1"/>
+    <w:lsdException w:name="toc 9" w:semiHidden="1" w:uiPriority="39" w:unhideWhenUsed="1"/>
+    <w:lsdException w:name="Normal Indent" w:semiHidden="1" w:unhideWhenUsed="1"/>
+    <w:lsdException w:name="footnote text" w:semiHidden="1" w:unhideWhenUsed="1"/>
+    <w:lsdException w:name="annotation text" w:semiHidden="1" w:unhideWhenUsed="1"/>
+    <w:lsdException w:name="header" w:semiHidden="1" w:unhideWhenUsed="1"/>
+    <w:lsdException w:name="footer" w:semiHidden="1" w:unhideWhenUsed="1"/>
+    <w:lsdException w:name="index heading" w:semiHidden="1" w:unhideWhenUsed="1"/>
+    <w:lsdException w:name="caption" w:semiHidden="1" w:uiPriority="35" w:unhideWhenUsed="1" w:qFormat="1"/>
+    <w:lsdException w:name="table of figures" w:semiHidden="1" w:unhideWhenUsed="1"/>
+    <w:lsdException w:name="envelope address" w:semiHidden="1" w:unhideWhenUsed="1"/>
+    <w:lsdException w:name="envelope return" w:semiHidden="1" w:unhideWhenUsed="1"/>
+    <w:lsdException w:name="footnote reference" w:semiHidden="1" w:unhideWhenUsed="1"/>
+    <w:lsdException w:name="annotation reference" w:semiHidden="1" w:unhideWhenUsed="1"/>
+    <w:lsdException w:name="line number" w:semiHidden="1" w:unhideWhenUsed="1"/>
+    <w:lsdException w:name="page number" w:semiHidden="1" w:unhideWhenUsed="1"/>
+    <w:lsdException w:name="endnote reference" w:semiHidden="1" w:unhideWhenUsed="1"/>
+    <w:lsdException w:name="endnote text" w:semiHidden="1" w:unhideWhenUsed="1"/>
+    <w:lsdException w:name="table of authorities" w:semiHidden="1" w:unhideWhenUsed="1"/>
+    <w:lsdException w:name="macro" w:semiHidden="1" w:unhideWhenUsed="1"/>
+    <w:lsdException w:name="toa heading" w:semiHidden="1" w:unhideWhenUsed="1"/>
+    <w:lsdException w:name="List" w:semiHidden="1" w:unhideWhenUsed="1"/>
+    <w:lsdException w:name="List Bullet" w:semiHidden="1" w:unhideWhenUsed="1"/>
+    <w:lsdException w:name="List Number" w:semiHidden="1" w:unhideWhenUsed="1"/>
+    <w:lsdException w:name="List 2" w:semiHidden="1" w:unhideWhenUsed="1"/>
+    <w:lsdException w:name="List 3" w:semiHidden="1" w:unhideWhenUsed="1"/>
+    <w:lsdException w:name="List 4" w:semiHidden="1" w:unhideWhenUsed="1"/>
+    <w:lsdException w:name="List 5" w:semiHidden="1" w:unhideWhenUsed="1"/>
+    <w:lsdException w:name="List Bullet 2" w:semiHidden="1" w:unhideWhenUsed="1"/>
+    <w:lsdException w:name="List Bullet 3" w:semiHidden="1" w:unhideWhenUsed="1"/>
+    <w:lsdException w:name="List Bullet 4" w:semiHidden="1" w:unhideWhenUsed="1"/>
+    <w:lsdException w:name="List Bullet 5" w:semiHidden="1" w:unhideWhenUsed="1"/>
+    <w:lsdException w:name="List Number 2" w:semiHidden="1" w:unhideWhenUsed="1"/>
+    <w:lsdException w:name="List Number 3" w:semiHidden="1" w:unhideWhenUsed="1"/>
+    <w:lsdException w:name="List Number 4" w:semiHidden="1" w:unhideWhenUsed="1"/>
+    <w:lsdException w:name="List Number 5" w:semiHidden="1" w:unhideWhenUsed="1"/>
+    <w:lsdException w:name="Title" w:uiPriority="10" w:qFormat="1"/>
+    <w:lsdException w:name="Closing" w:semiHidden="1" w:unhideWhenUsed="1"/>
+    <w:lsdException w:name="Signature" w:semiHidden="1" w:unhideWhenUsed="1"/>
+    <w:lsdException w:name="Default Paragraph Font" w:semiHidden="1" w:uiPriority="1" w:unhideWhenUsed="1"/>
+    <w:lsdException w:name="Body Text" w:semiHidden="1" w:unhideWhenUsed="1"/>
+    <w:lsdException w:name="Body Text Indent" w:semiHidden="1" w:unhideWhenUsed="1"/>
+    <w:lsdException w:name="List Continue" w:semiHidden="1" w:unhideWhenUsed="1"/>
+    <w:lsdException w:name="List Continue 2" w:semiHidden="1" w:unhideWhenUsed="1"/>
+    <w:lsdException w:name="List Continue 3" w:semiHidden="1" w:unhideWhenUsed="1"/>
+    <w:lsdException w:name="List Continue 4" w:semiHidden="1" w:unhideWhenUsed="1"/>
+    <w:lsdException w:name="List Continue 5" w:semiHidden="1" w:unhideWhenUsed="1"/>
+    <w:lsdException w:name="Message Header" w:semiHidden="1" w:unhideWhenUsed="1"/>
+    <w:lsdException w:name="Subtitle" w:uiPriority="11" w:qFormat="1"/>
+    <w:lsdException w:name="Salutation" w:semiHidden="1" w:unhideWhenUsed="1"/>
+    <w:lsdException w:name="Date" w:semiHidden="1" w:unhideWhenUsed="1"/>
+    <w:lsdException w:name="Body Text First Indent" w:semiHidden="1" w:unhideWhenUsed="1"/>
+    <w:lsdException w:name="Body Text First Indent 2" w:semiHidden="1" w:unhideWhenUsed="1"/>
+    <w:lsdException w:name="Note Heading" w:semiHidden="1" w:unhideWhenUsed="1"/>
+    <w:lsdException w:name="Body Text 2" w:semiHidden="1" w:unhideWhenUsed="1"/>
+    <w:lsdException w:name="Body Text 3" w:semiHidden="1" w:unhideWhenUsed="1"/>
+    <w:lsdException w:name="Body Text Indent 2" w:semiHidden="1" w:unhideWhenUsed="1"/>
+    <w:lsdException w:name="Body Text Indent 3" w:semiHidden="1" w:unhideWhenUsed="1"/>
+    <w:lsdException w:name="Block Text" w:semiHidden="1" w:unhideWhenUsed="1"/>
+    <w:lsdException w:name="Hyperlink" w:semiHidden="1" w:unhideWhenUsed="1"/>
+    <w:lsdException w:name="FollowedHyperlink" w:semiHidden="1" w:unhideWhenUsed="1"/>
+    <w:lsdException w:name="Strong" w:uiPriority="22" w:qFormat="1"/>
+    <w:lsdException w:name="Emphasis" w:uiPriority="20" w:qFormat="1"/>
+    <w:lsdException w:name="Document Map" w:semiHidden="1" w:unhideWhenUsed="1"/>
+    <w:lsdException w:name="Plain Text" w:semiHidden="1" w:unhideWhenUsed="1"/>
+    <w:lsdException w:name="E-mail Signature" w:semiHidden="1" w:unhideWhenUsed="1"/>
+    <w:lsdException w:name="HTML Top of Form" w:semiHidden="1" w:unhideWhenUsed="1"/>
+    <w:lsdException w:name="HTML Bottom of Form" w:semiHidden="1" w:unhideWhenUsed="1"/>
+    <w:lsdException w:name="Normal (Web)" w:semiHidden="1" w:unhideWhenUsed="1"/>
+    <w:lsdException w:name="HTML Acronym" w:semiHidden="1" w:unhideWhenUsed="1"/>
+    <w:lsdException w:name="HTML Address" w:semiHidden="1" w:unhideWhenUsed="1"/>
+    <w:lsdException w:name="HTML Cite" w:semiHidden="1" w:unhideWhenUsed="1"/>
+    <w:lsdException w:name="HTML Code" w:semiHidden="1" w:unhideWhenUsed="1"/>
+    <w:lsdException w:name="HTML Definition" w:semiHidden="1" w:unhideWhenUsed="1"/>
+    <w:lsdException w:name="HTML Keyboard" w:semiHidden="1" w:unhideWhenUsed="1"/>
+    <w:lsdException w:name="HTML Preformatted" w:semiHidden="1" w:unhideWhenUsed="1"/>
+    <w:lsdException w:name="HTML Sample" w:semiHidden="1" w:unhideWhenUsed="1"/>
+    <w:lsdException w:name="HTML Typewriter" w:semiHidden="1" w:unhideWhenUsed="1"/>
+    <w:lsdException w:name="HTML Variable" w:semiHidden="1" w:unhideWhenUsed="1"/>
+    <w:lsdException w:name="Normal Table" w:semiHidden="1" w:unhideWhenUsed="1"/>
+    <w:lsdException w:name="annotation subject" w:semiHidden="1" w:unhideWhenUsed="1"/>
+    <w:lsdException w:name="No List" w:semiHidden="1" w:unhideWhenUsed="1"/>
+    <w:lsdException w:name="Outline List 1" w:semiHidden="1" w:unhideWhenUsed="1"/>
+    <w:lsdException w:name="Outline List 2" w:semiHidden="1" w:unhideWhenUsed="1"/>
+    <w:lsdException w:name="Outline List 3" w:semiHidden="1" w:unhideWhenUsed="1"/>
+    <w:lsdException w:name="Table Simple 1" w:semiHidden="1" w:unhideWhenUsed="1"/>
+    <w:lsdException w:name="Table Simple 2" w:semiHidden="1" w:unhideWhenUsed="1"/>
+    <w:lsdException w:name="Table Simple 3" w:semiHidden="1" w:unhideWhenUsed="1"/>
+    <w:lsdException w:name="Table Classic 1" w:semiHidden="1" w:unhideWhenUsed="1"/>
+    <w:lsdException w:name="Table Classic 2" w:semiHidden="1" w:unhideWhenUsed="1"/>
+    <w:lsdException w:name="Table Classic 3" w:semiHidden="1" w:unhideWhenUsed="1"/>
+    <w:lsdException w:name="Table Classic 4" w:semiHidden="1" w:unhideWhenUsed="1"/>
+    <w:lsdException w:name="Table Colorful 1" w:semiHidden="1" w:unhideWhenUsed="1"/>
+    <w:lsdException w:name="Table Colorful 2" w:semiHidden="1" w:unhideWhenUsed="1"/>
+    <w:lsdException w:name="Table Colorful 3" w:semiHidden="1" w:unhideWhenUsed="1"/>
+    <w:lsdException w:name="Table Columns 1" w:semiHidden="1" w:unhideWhenUsed="1"/>
+    <w:lsdException w:name="Table Columns 2" w:semiHidden="1" w:unhideWhenUsed="1"/>
+    <w:lsdException w:name="Table Columns 3" w:semiHidden="1" w:unhideWhenUsed="1"/>
+    <w:lsdException w:name="Table Columns 4" w:semiHidden="1" w:unhideWhenUsed="1"/>
+    <w:lsdException w:name="Table Columns 5" w:semiHidden="1" w:unhideWhenUsed="1"/>
+    <w:lsdException w:name="Table Grid 1" w:semiHidden="1" w:unhideWhenUsed="1"/>
+    <w:lsdException w:name="Table Grid 2" w:semiHidden="1" w:unhideWhenUsed="1"/>
+    <w:lsdException w:name="Table Grid 3" w:semiHidden="1" w:unhideWhenUsed="1"/>
+    <w:lsdException w:name="Table Grid 4" w:semiHidden="1" w:unhideWhenUsed="1"/>
+    <w:lsdException w:name="Table Grid 5" w:semiHidden="1" w:unhideWhenUsed="1"/>
+    <w:lsdException w:name="Table Grid 6" w:semiHidden="1" w:unhideWhenUsed="1"/>
+    <w:lsdException w:name="Table Grid 7" w:semiHidden="1" w:unhideWhenUsed="1"/>
+    <w:lsdException w:name="Table Grid 8" w:semiHidden="1" w:unhideWhenUsed="1"/>
+    <w:lsdException w:name="Table List 1" w:semiHidden="1" w:unhideWhenUsed="1"/>
+    <w:lsdException w:name="Table List 2" w:semiHidden="1" w:unhideWhenUsed="1"/>
+    <w:lsdException w:name="Table List 3" w:semiHidden="1" w:unhideWhenUsed="1"/>
+    <w:lsdException w:name="Table List 4" w:semiHidden="1" w:unhideWhenUsed="1"/>
+    <w:lsdException w:name="Table List 5" w:semiHidden="1" w:unhideWhenUsed="1"/>
+    <w:lsdException w:name="Table List 6" w:semiHidden="1" w:unhideWhenUsed="1"/>
+    <w:lsdException w:name="Table List 7" w:semiHidden="1" w:unhideWhenUsed="1"/>
+    <w:lsdException w:name="Table List 8" w:semiHidden="1" w:unhideWhenUsed="1"/>
+    <w:lsdException w:name="Table 3D effects 1" w:semiHidden="1" w:unhideWhenUsed="1"/>
+    <w:lsdException w:name="Table 3D effects 2" w:semiHidden="1" w:unhideWhenUsed="1"/>
+    <w:lsdException w:name="Table 3D effects 3" w:semiHidden="1" w:unhideWhenUsed="1"/>
+    <w:lsdException w:name="Table Contemporary" w:semiHidden="1" w:unhideWhenUsed="1"/>
+    <w:lsdException w:name="Table Elegant" w:semiHidden="1" w:unhideWhenUsed="1"/>
+    <w:lsdException w:name="Table Professional" w:semiHidden="1" w:unhideWhenUsed="1"/>
+    <w:lsdException w:name="Table Subtle 1" w:semiHidden="1" w:unhideWhenUsed="1"/>
+    <w:lsdException w:name="Table Subtle 2" w:semiHidden="1" w:unhideWhenUsed="1"/>
+    <w:lsdException w:name="Table Web 1" w:semiHidden="1" w:unhideWhenUsed="1"/>
+    <w:lsdException w:name="Table Web 2" w:semiHidden="1" w:unhideWhenUsed="1"/>
+    <w:lsdException w:name="Table Web 3" w:semiHidden="1" w:unhideWhenUsed="1"/>
+    <w:lsdException w:name="Balloon Text" w:semiHidden="1" w:unhideWhenUsed="1"/>
+    <w:lsdException w:name="Table Grid" w:uiPriority="59"/>
+    <w:lsdException w:name="Table Theme" w:semiHidden="1" w:unhideWhenUsed="1"/>
+    <w:lsdException w:name="Placeholder Text" w:semiHidden="1"/>
+    <w:lsdException w:name="No Spacing" w:uiPriority="1" w:qFormat="1"/>
+    <w:lsdException w:name="Light Shading" w:uiPriority="60"/>
+    <w:lsdException w:name="Light List" w:uiPriority="61"/>
+    <w:lsdException w:name="Light Grid" w:uiPriority="62"/>
+    <w:lsdException w:name="Medium Shading 1" w:uiPriority="63"/>
+    <w:lsdException w:name="Medium Shading 2" w:uiPriority="64"/>
+    <w:lsdException w:name="Medium List 1" w:uiPriority="65"/>
+    <w:lsdException w:name="Medium List 2" w:uiPriority="66"/>
+    <w:lsdException w:name="Medium Grid 1" w:uiPriority="67"/>
+    <w:lsdException w:name="Medium Grid 2" w:uiPriority="68"/>
+    <w:lsdException w:name="Medium Grid 3" w:uiPriority="69"/>
+    <w:lsdException w:name="Dark List" w:uiPriority="70"/>
+    <w:lsdException w:name="Colorful Shading" w:uiPriority="71"/>
+    <w:lsdException w:name="Colorful List" w:uiPriority="72"/>
+    <w:lsdException w:name="Colorful Grid" w:uiPriority="73"/>
+    <w:lsdException w:name="Light Shading Accent 1" w:uiPriority="60"/>
+    <w:lsdException w:name="Light List Accent 1" w:uiPriority="61"/>
+    <w:lsdException w:name="Light Grid Accent 1" w:uiPriority="62"/>
+    <w:lsdException w:name="Medium Shading 1 Accent 1" w:uiPriority="63"/>
+    <w:lsdException w:name="Medium Shading 2 Accent 1" w:uiPriority="64"/>
+    <w:lsdException w:name="Medium List 1 Accent 1" w:uiPriority="65"/>
+    <w:lsdException w:name="Revision" w:semiHidden="1"/>
+    <w:lsdException w:name="List Paragraph" w:uiPriority="34" w:qFormat="1"/>
+    <w:lsdException w:name="Quote" w:uiPriority="29" w:qFormat="1"/>
+    <w:lsdException w:name="Intense Quote" w:uiPriority="30" w:qFormat="1"/>
+    <w:lsdException w:name="Medium List 2 Accent 1" w:uiPriority="66"/>
+    <w:lsdException w:name="Medium Grid 1 Accent 1" w:uiPriority="67"/>
+    <w:lsdException w:name="Medium Grid 2 Accent 1" w:uiPriority="68"/>
+    <w:lsdException w:name="Medium Grid 3 Accent 1" w:uiPriority="69"/>
+    <w:lsdException w:name="Dark List Accent 1" w:uiPriority="70"/>
+    <w:lsdException w:name="Colorful Shading Accent 1" w:uiPriority="71"/>
+    <w:lsdException w:name="Colorful List Accent 1" w:uiPriority="72"/>
+    <w:lsdException w:name="Colorful Grid Accent 1" w:uiPriority="73"/>
+    <w:lsdException w:name="Light Shading Accent 2" w:uiPriority="60"/>
+    <w:lsdException w:name="Light List Accent 2" w:uiPriority="61"/>
+    <w:lsdException w:name="Light Grid Accent 2" w:uiPriority="62"/>
+    <w:lsdException w:name="Medium Shading 1 Accent 2" w:uiPriority="63"/>
+    <w:lsdException w:name="Medium Shading 2 Accent 2" w:uiPriority="64"/>
+    <w:lsdException w:name="Medium List 1 Accent 2" w:uiPriority="65"/>
+    <w:lsdException w:name="Medium List 2 Accent 2" w:uiPriority="66"/>
+    <w:lsdException w:name="Medium Grid 1 Accent 2" w:uiPriority="67"/>
+    <w:lsdException w:name="Medium Grid 2 Accent 2" w:uiPriority="68"/>
+    <w:lsdException w:name="Medium Grid 3 Accent 2" w:uiPriority="69"/>
+    <w:lsdException w:name="Dark List Accent 2" w:uiPriority="70"/>
+    <w:lsdException w:name="Colorful Shading Accent 2" w:uiPriority="71"/>
+    <w:lsdException w:name="Colorful List Accent 2" w:uiPriority="72"/>
+    <w:lsdException w:name="Colorful Grid Accent 2" w:uiPriority="73"/>
+    <w:lsdException w:name="Light Shading Accent 3" w:uiPriority="60"/>
+    <w:lsdException w:name="Light List Accent 3" w:uiPriority="61"/>
+    <w:lsdException w:name="Light Grid Accent 3" w:uiPriority="62"/>
+    <w:lsdException w:name="Medium Shading 1 Accent 3" w:uiPriority="63"/>
+    <w:lsdException w:name="Medium Shading 2 Accent 3" w:uiPriority="64"/>
+    <w:lsdException w:name="Medium List 1 Accent 3" w:uiPriority="65"/>
+    <w:lsdException w:name="Medium List 2 Accent 3" w:uiPriority="66"/>
+    <w:lsdException w:name="Medium Grid 1 Accent 3" w:uiPriority="67"/>
+    <w:lsdException w:name="Medium Grid 2 Accent 3" w:uiPriority="68"/>
+    <w:lsdException w:name="Medium Grid 3 Accent 3" w:uiPriority="69"/>
+    <w:lsdException w:name="Dark List Accent 3" w:uiPriority="70"/>
+    <w:lsdException w:name="Colorful Shading Accent 3" w:uiPriority="71"/>
+    <w:lsdException w:name="Colorful List Accent 3" w:uiPriority="72"/>
+    <w:lsdException w:name="Colorful Grid Accent 3" w:uiPriority="73"/>
+    <w:lsdException w:name="Light Shading Accent 4" w:uiPriority="60"/>
+    <w:lsdException w:name="Light List Accent 4" w:uiPriority="61"/>
+    <w:lsdException w:name="Light Grid Accent 4" w:uiPriority="62"/>
+    <w:lsdException w:name="Medium Shading 1 Accent 4" w:uiPriority="63"/>
+    <w:lsdException w:name="Medium Shading 2 Accent 4" w:uiPriority="64"/>
+    <w:lsdException w:name="Medium List 1 Accent 4" w:uiPriority="65"/>
+    <w:lsdException w:name="Medium List 2 Accent 4" w:uiPriority="66"/>
+    <w:lsdException w:name="Medium Grid 1 Accent 4" w:uiPriority="67"/>
+    <w:lsdException w:name="Medium Grid 2 Accent 4" w:uiPriority="68"/>
+    <w:lsdException w:name="Medium Grid 3 Accent 4" w:uiPriority="69"/>
+    <w:lsdException w:name="Dark List Accent 4" w:uiPriority="70"/>
+    <w:lsdException w:name="Colorful Shading Accent 4" w:uiPriority="71"/>
+    <w:lsdException w:name="Colorful List Accent 4" w:uiPriority="72"/>
+    <w:lsdException w:name="Colorful Grid Accent 4" w:uiPriority="73"/>
+    <w:lsdException w:name="Light Shading Accent 5" w:uiPriority="60"/>
+    <w:lsdException w:name="Light List Accent 5" w:uiPriority="61"/>
+    <w:lsdException w:name="Light Grid Accent 5" w:uiPriority="62"/>
+    <w:lsdException w:name="Medium Shading 1 Accent 5" w:uiPriority="63"/>
+    <w:lsdException w:name="Medium Shading 2 Accent 5" w:uiPriority="64"/>
+    <w:lsdException w:name="Medium List 1 Accent 5" w:uiPriority="65"/>
+    <w:lsdException w:name="Medium List 2 Accent 5" w:uiPriority="66"/>
+    <w:lsdException w:name="Medium Grid 1 Accent 5" w:uiPriority="67"/>
+    <w:lsdException w:name="Medium Grid 2 Accent 5" w:uiPriority="68"/>
+    <w:lsdException w:name="Medium Grid 3 Accent 5" w:uiPriority="69"/>
+    <w:lsdException w:name="Dark List Accent 5" w:uiPriority="70"/>
+    <w:lsdException w:name="Colorful Shading Accent 5" w:uiPriority="71"/>
+    <w:lsdException w:name="Colorful List Accent 5" w:uiPriority="72"/>
+    <w:lsdException w:name="Colorful Grid Accent 5" w:uiPriority="73"/>
+    <w:lsdException w:name="Light Shading Accent 6" w:uiPriority="60"/>
+    <w:lsdException w:name="Light List Accent 6" w:uiPriority="61"/>
+    <w:lsdException w:name="Light Grid Accent 6" w:uiPriority="62"/>
+    <w:lsdException w:name="Medium Shading 1 Accent 6" w:uiPriority="63"/>
+    <w:lsdException w:name="Medium Shading 2 Accent 6" w:uiPriority="64"/>
+    <w:lsdException w:name="Medium List 1 Accent 6" w:uiPriority="65"/>
+    <w:lsdException w:name="Medium List 2 Accent 6" w:uiPriority="66"/>
+    <w:lsdException w:name="Medium Grid 1 Accent 6" w:uiPriority="67"/>
+    <w:lsdException w:name="Medium Grid 2 Accent 6" w:uiPriority="68"/>
+    <w:lsdException w:name="Medium Grid 3 Accent 6" w:uiPriority="69"/>
+    <w:lsdException w:name="Dark List Accent 6" w:uiPriority="70"/>
+    <w:lsdException w:name="Colorful Shading Accent 6" w:uiPriority="71"/>
+    <w:lsdException w:name="Colorful List Accent 6" w:uiPriority="72"/>
+    <w:lsdException w:name="Colorful Grid Accent 6" w:uiPriority="73"/>
+    <w:lsdException w:name="Subtle Emphasis" w:uiPriority="19" w:qFormat="1"/>
+    <w:lsdException w:name="Intense Emphasis" w:uiPriority="21" w:qFormat="1"/>
+    <w:lsdException w:name="Subtle Reference" w:uiPriority="31" w:qFormat="1"/>
+    <w:lsdException w:name="Intense Reference" w:uiPriority="32" w:qFormat="1"/>
+    <w:lsdException w:name="Book Title" w:uiPriority="33" w:qFormat="1"/>
+    <w:lsdException w:name="Bibliography" w:semiHidden="1" w:uiPriority="37" w:unhideWhenUsed="1"/>
+    <w:lsdException w:name="TOC Heading" w:semiHidden="1" w:uiPriority="39" w:unhideWhenUsed="1" w:qFormat="1"/>
+    <w:lsdException w:name="Plain Table 1" w:uiPriority="41"/>
+    <w:lsdException w:name="Plain Table 2" w:uiPriority="42"/>
+    <w:lsdException w:name="Plain Table 3" w:uiPriority="43"/>
+    <w:lsdException w:name="Plain Table 4" w:uiPriority="44"/>
+    <w:lsdException w:name="Plain Table 5" w:uiPriority="45"/>
+    <w:lsdException w:name="Grid Table Light" w:uiPriority="40"/>
+    <w:lsdException w:name="Grid Table 1 Light" w:uiPriority="46"/>
+    <w:lsdException w:name="Grid Table 2" w:uiPriority="47"/>
+    <w:lsdException w:name="Grid Table 3" w:uiPriority="48"/>
+    <w:lsdException w:name="Grid Table 4" w:uiPriority="49"/>
+    <w:lsdException w:name="Grid Table 5 Dark" w:uiPriority="50"/>
+    <w:lsdException w:name="Grid Table 6 Colorful" w:uiPriority="51"/>
+    <w:lsdException w:name="Grid Table 7 Colorful" w:uiPriority="52"/>
+    <w:lsdException w:name="Grid Table 1 Light Accent 1" w:uiPriority="46"/>
+    <w:lsdException w:name="Grid Table 2 Accent 1" w:uiPriority="47"/>
+    <w:lsdException w:name="Grid Table 3 Accent 1" w:uiPriority="48"/>
+    <w:lsdException w:name="Grid Table 4 Accent 1" w:uiPriority="49"/>
+    <w:lsdException w:name="Grid Table 5 Dark Accent 1" w:uiPriority="50"/>
+    <w:lsdException w:name="Grid Table 6 Colorful Accent 1" w:uiPriority="51"/>
+    <w:lsdException w:name="Grid Table 7 Colorful Accent 1" w:uiPriority="52"/>
+    <w:lsdException w:name="Grid Table 1 Light Accent 2" w:uiPriority="46"/>
+    <w:lsdException w:name="Grid Table 2 Accent 2" w:uiPriority="47"/>
+    <w:lsdException w:name="Grid Table 3 Accent 2" w:uiPriority="48"/>
+    <w:lsdException w:name="Grid Table 4 Accent 2" w:uiPriority="49"/>
+    <w:lsdException w:name="Grid Table 5 Dark Accent 2" w:uiPriority="50"/>
+    <w:lsdException w:name="Grid Table 6 Colorful Accent 2" w:uiPriority="51"/>
+    <w:lsdException w:name="Grid Table 7 Colorful Accent 2" w:uiPriority="52"/>
+    <w:lsdException w:name="Grid Table 1 Light Accent 3" w:uiPriority="46"/>
+    <w:lsdException w:name="Grid Table 2 Accent 3" w:uiPriority="47"/>
+    <w:lsdException w:name="Grid Table 3 Accent 3" w:uiPriority="48"/>
+    <w:lsdException w:name="Grid Table 4 Accent 3" w:uiPriority="49"/>
+    <w:lsdException w:name="Grid Table 5 Dark Accent 3" w:uiPriority="50"/>
+    <w:lsdException w:name="Grid Table 6 Colorful Accent 3" w:uiPriority="51"/>
+    <w:lsdException w:name="Grid Table 7 Colorful Accent 3" w:uiPriority="52"/>
+    <w:lsdException w:name="Grid Table 1 Light Accent 4" w:uiPriority="46"/>
+    <w:lsdException w:name="Grid Table 2 Accent 4" w:uiPriority="47"/>
+    <w:lsdException w:name="Grid Table 3 Accent 4" w:uiPriority="48"/>
+    <w:lsdException w:name="Grid Table 4 Accent 4" w:uiPriority="49"/>
+    <w:lsdException w:name="Grid Table 5 Dark Accent 4" w:uiPriority="50"/>
+    <w:lsdException w:name="Grid Table 6 Colorful Accent 4" w:uiPriority="51"/>
+    <w:lsdException w:name="Grid Table 7 Colorful Accent 4" w:uiPriority="52"/>
+    <w:lsdException w:name="Grid Table 1 Light Accent 5" w:uiPriority="46"/>
+    <w:lsdException w:name="Grid Table 2 Accent 5" w:uiPriority="47"/>
+    <w:lsdException w:name="Grid Table 3 Accent 5" w:uiPriority="48"/>
+    <w:lsdException w:name="Grid Table 4 Accent 5" w:uiPriority="49"/>
+    <w:lsdException w:name="Grid Table 5 Dark Accent 5" w:uiPriority="50"/>
+    <w:lsdException w:name="Grid Table 6 Colorful Accent 5" w:uiPriority="51"/>
+    <w:lsdException w:name="Grid Table 7 Colorful Accent 5" w:uiPriority="52"/>
+    <w:lsdException w:name="Grid Table 1 Light Accent 6" w:uiPriority="46"/>
+    <w:lsdException w:name="Grid Table 2 Accent 6" w:uiPriority="47"/>
+    <w:lsdException w:name="Grid Table 3 Accent 6" w:uiPriority="48"/>
+    <w:lsdException w:name="Grid Table 4 Accent 6" w:uiPriority="49"/>
+    <w:lsdException w:name="Grid Table 5 Dark Accent 6" w:uiPriority="50"/>
+    <w:lsdException w:name="Grid Table 6 Colorful Accent 6" w:uiPriority="51"/>
+    <w:lsdException w:name="Grid Table 7 Colorful Accent 6" w:uiPriority="52"/>
+    <w:lsdException w:name="List Table 1 Light" w:uiPriority="46"/>
+    <w:lsdException w:name="List Table 2" w:uiPriority="47"/>
+    <w:lsdException w:name="List Table 3" w:uiPriority="48"/>
+    <w:lsdException w:name="List Table 4" w:uiPriority="49"/>
+    <w:lsdException w:name="List Table 5 Dark" w:uiPriority="50"/>
+    <w:lsdException w:name="List Table 6 Colorful" w:uiPriority="51"/>
+    <w:lsdException w:name="List Table 7 Colorful" w:uiPriority="52"/>
+    <w:lsdException w:name="List Table 1 Light Accent 1" w:uiPriority="46"/>
+    <w:lsdException w:name="List Table 2 Accent 1" w:uiPriority="47"/>
+    <w:lsdException w:name="List Table 3 Accent 1" w:uiPriority="48"/>
+    <w:lsdException w:name="List Table 4 Accent 1" w:uiPriority="49"/>
+    <w:lsdException w:name="List Table 5 Dark Accent 1" w:uiPriority="50"/>
+    <w:lsdException w:name="List Table 6 Colorful Accent 1" w:uiPriority="51"/>
+    <w:lsdException w:name="List Table 7 Colorful Accent 1" w:uiPriority="52"/>
+    <w:lsdException w:name="List Table 1 Light Accent 2" w:uiPriority="46"/>
+    <w:lsdException w:name="List Table 2 Accent 2" w:uiPriority="47"/>
+    <w:lsdException w:name="List Table 3 Accent 2" w:uiPriority="48"/>
+    <w:lsdException w:name="List Table 4 Accent 2" w:uiPriority="49"/>
+    <w:lsdException w:name="List Table 5 Dark Accent 2" w:uiPriority="50"/>
+    <w:lsdException w:name="List Table 6 Colorful Accent 2" w:uiPriority="51"/>
+    <w:lsdException w:name="List Table 7 Colorful Accent 2" w:uiPriority="52"/>
+    <w:lsdException w:name="List Table 1 Light Accent 3" w:uiPriority="46"/>
+    <w:lsdException w:name="List Table 2 Accent 3" w:uiPriority="47"/>
+    <w:lsdException w:name="List Table 3 Accent 3" w:uiPriority="48"/>
+    <w:lsdException w:name="List Table 4 Accent 3" w:uiPriority="49"/>
+    <w:lsdException w:name="List Table 5 Dark Accent 3" w:uiPriority="50"/>
+    <w:lsdException w:name="List Table 6 Colorful Accent 3" w:uiPriority="51"/>
+    <w:lsdException w:name="List Table 7 Colorful Accent 3" w:uiPriority="52"/>
+    <w:lsdException w:name="List Table 1 Light Accent 4" w:uiPriority="46"/>
+    <w:lsdException w:name="List Table 2 Accent 4" w:uiPriority="47"/>
+    <w:lsdException w:name="List Table 3 Accent 4" w:uiPriority="48"/>
+    <w:lsdException w:name="List Table 4 Accent 4" w:uiPriority="49"/>
+    <w:lsdException w:name="List Table 5 Dark Accent 4" w:uiPriority="50"/>
+    <w:lsdException w:name="List Table 6 Colorful Accent 4" w:uiPriority="51"/>
+    <w:lsdException w:name="List Table 7 Colorful Accent 4" w:uiPriority="52"/>
+    <w:lsdException w:name="List Table 1 Light Accent 5" w:uiPriority="46"/>
+    <w:lsdException w:name="List Table 2 Accent 5" w:uiPriority="47"/>
+    <w:lsdException w:name="List Table 3 Accent 5" w:uiPriority="48"/>
+    <w:lsdException w:name="List Table 4 Accent 5" w:uiPriority="49"/>
+    <w:lsdException w:name="List Table 5 Dark Accent 5" w:uiPriority="50"/>
+    <w:lsdException w:name="List Table 6 Colorful Accent 5" w:uiPriority="51"/>
+    <w:lsdException w:name="List Table 7 Colorful Accent 5" w:uiPriority="52"/>
+    <w:lsdException w:name="List Table 1 Light Accent 6" w:uiPriority="46"/>
+    <w:lsdException w:name="List Table 2 Accent 6" w:uiPriority="47"/>
+    <w:lsdException w:name="List Table 3 Accent 6" w:uiPriority="48"/>
+    <w:lsdException w:name="List Table 4 Accent 6" w:uiPriority="49"/>
+    <w:lsdException w:name="List Table 5 Dark Accent 6" w:uiPriority="50"/>
+    <w:lsdException w:name="List Table 6 Colorful Accent 6" w:uiPriority="51"/>
+    <w:lsdException w:name="List Table 7 Colorful Accent 6" w:uiPriority="52"/>
   </w:latentStyles>
   <w:style w:type="paragraph" w:default="1" w:styleId="Normal">
     <w:name w:val="Normal"/>
     <w:qFormat/>
     <w:rsid w:val="00C216F8"/>
   </w:style>
-  <w:style w:type="paragraph" w:styleId="Overskrift1">
+  <w:style w:type="paragraph" w:styleId="Heading1">
     <w:name w:val="heading 1"/>
     <w:basedOn w:val="Normal"/>
     <w:next w:val="Normal"/>
-    <w:link w:val="Overskrift1Tegn"/>
+    <w:link w:val="Heading1Char"/>
     <w:uiPriority w:val="9"/>
     <w:qFormat/>
     <w:rsid w:val="00B7571A"/>
@@ -5488,11 +6235,11 @@
       <w:szCs w:val="32"/>
     </w:rPr>
   </w:style>
-  <w:style w:type="paragraph" w:styleId="Overskrift2">
+  <w:style w:type="paragraph" w:styleId="Heading2">
     <w:name w:val="heading 2"/>
     <w:basedOn w:val="Normal"/>
     <w:next w:val="Normal"/>
-    <w:link w:val="Overskrift2Tegn"/>
+    <w:link w:val="Heading2Char"/>
     <w:uiPriority w:val="9"/>
     <w:semiHidden/>
     <w:unhideWhenUsed/>
@@ -5513,18 +6260,17 @@
       <w:szCs w:val="26"/>
     </w:rPr>
   </w:style>
-  <w:style w:type="character" w:default="1" w:styleId="Standardskrifttypeiafsnit">
+  <w:style w:type="character" w:default="1" w:styleId="DefaultParagraphFont">
     <w:name w:val="Default Paragraph Font"/>
     <w:uiPriority w:val="1"/>
     <w:semiHidden/>
     <w:unhideWhenUsed/>
   </w:style>
-  <w:style w:type="table" w:default="1" w:styleId="Tabel-Normal">
+  <w:style w:type="table" w:default="1" w:styleId="TableNormal">
     <w:name w:val="Normal Table"/>
     <w:uiPriority w:val="99"/>
     <w:semiHidden/>
     <w:unhideWhenUsed/>
-    <w:qFormat/>
     <w:tblPr>
       <w:tblInd w:w="0" w:type="dxa"/>
       <w:tblCellMar>
@@ -5535,16 +6281,16 @@
       </w:tblCellMar>
     </w:tblPr>
   </w:style>
-  <w:style w:type="numbering" w:default="1" w:styleId="Ingenoversigt">
+  <w:style w:type="numbering" w:default="1" w:styleId="NoList">
     <w:name w:val="No List"/>
     <w:uiPriority w:val="99"/>
     <w:semiHidden/>
     <w:unhideWhenUsed/>
   </w:style>
-  <w:style w:type="character" w:customStyle="1" w:styleId="Overskrift1Tegn">
-    <w:name w:val="Overskrift 1 Tegn"/>
-    <w:basedOn w:val="Standardskrifttypeiafsnit"/>
-    <w:link w:val="Overskrift1"/>
+  <w:style w:type="character" w:customStyle="1" w:styleId="Heading1Char">
+    <w:name w:val="Heading 1 Char"/>
+    <w:basedOn w:val="DefaultParagraphFont"/>
+    <w:link w:val="Heading1"/>
     <w:uiPriority w:val="9"/>
     <w:rsid w:val="00B7571A"/>
     <w:rPr>
@@ -5554,10 +6300,10 @@
       <w:szCs w:val="32"/>
     </w:rPr>
   </w:style>
-  <w:style w:type="character" w:customStyle="1" w:styleId="Overskrift2Tegn">
-    <w:name w:val="Overskrift 2 Tegn"/>
-    <w:basedOn w:val="Standardskrifttypeiafsnit"/>
-    <w:link w:val="Overskrift2"/>
+  <w:style w:type="character" w:customStyle="1" w:styleId="Heading2Char">
+    <w:name w:val="Heading 2 Char"/>
+    <w:basedOn w:val="DefaultParagraphFont"/>
+    <w:link w:val="Heading2"/>
     <w:uiPriority w:val="9"/>
     <w:semiHidden/>
     <w:rsid w:val="00445C45"/>
@@ -5570,9 +6316,9 @@
       <w:szCs w:val="26"/>
     </w:rPr>
   </w:style>
-  <w:style w:type="table" w:styleId="Tabel-Gitter">
+  <w:style w:type="table" w:styleId="TableGrid">
     <w:name w:val="Table Grid"/>
-    <w:basedOn w:val="Tabel-Normal"/>
+    <w:basedOn w:val="TableNormal"/>
     <w:uiPriority w:val="59"/>
     <w:rsid w:val="00445C45"/>
     <w:pPr>
@@ -5596,7 +6342,7 @@
       </w:tblCellMar>
     </w:tblPr>
   </w:style>
-  <w:style w:type="paragraph" w:styleId="Listeafsnit">
+  <w:style w:type="paragraph" w:styleId="ListParagraph">
     <w:name w:val="List Paragraph"/>
     <w:basedOn w:val="Normal"/>
     <w:uiPriority w:val="34"/>
@@ -5870,7 +6616,7 @@
   <a:extraClrSchemeLst/>
   <a:extLst>
     <a:ext uri="{05A4C25C-085E-4340-85A3-A5531E510DB2}">
-      <thm15:themeFamily xmlns:thm15="http://schemas.microsoft.com/office/thememl/2012/main" xmlns="" name="Office Theme" id="{62F939B6-93AF-4DB8-9C6B-D6C7DFDC589F}" vid="{4A3C46E8-61CC-4603-A589-7422A47A8E4A}"/>
+      <thm15:themeFamily xmlns:thm15="http://schemas.microsoft.com/office/thememl/2012/main" name="Office Theme" id="{62F939B6-93AF-4DB8-9C6B-D6C7DFDC589F}" vid="{4A3C46E8-61CC-4603-A589-7422A47A8E4A}"/>
     </a:ext>
   </a:extLst>
 </a:theme>

</xml_diff>